<commit_message>
Minor corrections to MIM, TKB, test-suite
</commit_message>
<xml_diff>
--- a/ServiceInteractions/riv/clinicalprocess/logistics/logistics/trunk/docs/AB_clinicalprocess_logistics_logistics.docx
+++ b/ServiceInteractions/riv/clinicalprocess/logistics/logistics/trunk/docs/AB_clinicalprocess_logistics_logistics.docx
@@ -1,6 +1,6 @@
 
 <file path=word/document.xml><?xml version="1.0" encoding="utf-8"?>
-<w:document xmlns:wpc="http://schemas.microsoft.com/office/word/2010/wordprocessingCanvas" xmlns:mc="http://schemas.openxmlformats.org/markup-compatibility/2006" xmlns:o="urn:schemas-microsoft-com:office:office" xmlns:r="http://schemas.openxmlformats.org/officeDocument/2006/relationships" xmlns:m="http://schemas.openxmlformats.org/officeDocument/2006/math" xmlns:v="urn:schemas-microsoft-com:vml" xmlns:wp14="http://schemas.microsoft.com/office/word/2010/wordprocessingDrawing" xmlns:wp="http://schemas.openxmlformats.org/drawingml/2006/wordprocessingDrawing" xmlns:w10="urn:schemas-microsoft-com:office:word" xmlns:w="http://schemas.openxmlformats.org/wordprocessingml/2006/main" xmlns:w14="http://schemas.microsoft.com/office/word/2010/wordml" xmlns:wpg="http://schemas.microsoft.com/office/word/2010/wordprocessingGroup" xmlns:wpi="http://schemas.microsoft.com/office/word/2010/wordprocessingInk" xmlns:wne="http://schemas.microsoft.com/office/word/2006/wordml" xmlns:wps="http://schemas.microsoft.com/office/word/2010/wordprocessingShape" mc:Ignorable="w14 wp14">
+<w:document xmlns:wpc="http://schemas.microsoft.com/office/word/2010/wordprocessingCanvas" xmlns:mo="http://schemas.microsoft.com/office/mac/office/2008/main" xmlns:mc="http://schemas.openxmlformats.org/markup-compatibility/2006" xmlns:mv="urn:schemas-microsoft-com:mac:vml" xmlns:o="urn:schemas-microsoft-com:office:office" xmlns:r="http://schemas.openxmlformats.org/officeDocument/2006/relationships" xmlns:m="http://schemas.openxmlformats.org/officeDocument/2006/math" xmlns:v="urn:schemas-microsoft-com:vml" xmlns:wp14="http://schemas.microsoft.com/office/word/2010/wordprocessingDrawing" xmlns:wp="http://schemas.openxmlformats.org/drawingml/2006/wordprocessingDrawing" xmlns:w10="urn:schemas-microsoft-com:office:word" xmlns:w="http://schemas.openxmlformats.org/wordprocessingml/2006/main" xmlns:w14="http://schemas.microsoft.com/office/word/2010/wordml" xmlns:wpg="http://schemas.microsoft.com/office/word/2010/wordprocessingGroup" xmlns:wpi="http://schemas.microsoft.com/office/word/2010/wordprocessingInk" xmlns:wne="http://schemas.microsoft.com/office/word/2006/wordml" xmlns:wps="http://schemas.microsoft.com/office/word/2010/wordprocessingShape" mc:Ignorable="w14 wp14">
   <w:body>
     <w:p/>
     <w:p/>
@@ -132,23 +132,8 @@
         </w:rPr>
         <w:t>0</w:t>
       </w:r>
-      <w:proofErr w:type="gramStart"/>
-      <w:r>
-        <w:rPr>
-          <w:sz w:val="36"/>
-          <w:szCs w:val="36"/>
-        </w:rPr>
-        <w:t>.</w:t>
-      </w:r>
-      <w:r>
-        <w:rPr>
-          <w:color w:val="92D050"/>
-          <w:sz w:val="36"/>
-          <w:szCs w:val="36"/>
-        </w:rPr>
-        <w:t>RC1</w:t>
-      </w:r>
-      <w:proofErr w:type="gramEnd"/>
+      <w:bookmarkStart w:id="1" w:name="_GoBack"/>
+      <w:bookmarkEnd w:id="1"/>
     </w:p>
     <w:p>
       <w:pPr>
@@ -312,7 +297,7 @@
     <w:p/>
     <w:p>
       <w:pPr>
-        <w:pStyle w:val="Innehll1"/>
+        <w:pStyle w:val="TOC1"/>
         <w:tabs>
           <w:tab w:val="left" w:pos="440"/>
         </w:tabs>
@@ -335,7 +320,7 @@
       <w:hyperlink w:anchor="_Toc380693931" w:history="1">
         <w:r>
           <w:rPr>
-            <w:rStyle w:val="Hyperlnk"/>
+            <w:rStyle w:val="Hyperlink"/>
           </w:rPr>
           <w:t>1.</w:t>
         </w:r>
@@ -350,7 +335,7 @@
         </w:r>
         <w:r>
           <w:rPr>
-            <w:rStyle w:val="Hyperlnk"/>
+            <w:rStyle w:val="Hyperlink"/>
           </w:rPr>
           <w:t>Inledning</w:t>
         </w:r>
@@ -399,7 +384,7 @@
     </w:p>
     <w:p>
       <w:pPr>
-        <w:pStyle w:val="Innehll2"/>
+        <w:pStyle w:val="TOC2"/>
         <w:tabs>
           <w:tab w:val="left" w:pos="880"/>
           <w:tab w:val="right" w:leader="dot" w:pos="8664"/>
@@ -414,7 +399,7 @@
       <w:hyperlink w:anchor="_Toc380693932" w:history="1">
         <w:r>
           <w:rPr>
-            <w:rStyle w:val="Hyperlnk"/>
+            <w:rStyle w:val="Hyperlink"/>
             <w:noProof/>
           </w:rPr>
           <w:t>1.1.</w:t>
@@ -430,7 +415,7 @@
         </w:r>
         <w:r>
           <w:rPr>
-            <w:rStyle w:val="Hyperlnk"/>
+            <w:rStyle w:val="Hyperlink"/>
             <w:noProof/>
           </w:rPr>
           <w:t>Syfte</w:t>
@@ -487,7 +472,7 @@
     </w:p>
     <w:p>
       <w:pPr>
-        <w:pStyle w:val="Innehll2"/>
+        <w:pStyle w:val="TOC2"/>
         <w:tabs>
           <w:tab w:val="left" w:pos="880"/>
           <w:tab w:val="right" w:leader="dot" w:pos="8664"/>
@@ -502,7 +487,7 @@
       <w:hyperlink w:anchor="_Toc380693933" w:history="1">
         <w:r>
           <w:rPr>
-            <w:rStyle w:val="Hyperlnk"/>
+            <w:rStyle w:val="Hyperlink"/>
             <w:noProof/>
           </w:rPr>
           <w:t>1.2.</w:t>
@@ -518,7 +503,7 @@
         </w:r>
         <w:r>
           <w:rPr>
-            <w:rStyle w:val="Hyperlnk"/>
+            <w:rStyle w:val="Hyperlink"/>
             <w:noProof/>
           </w:rPr>
           <w:t>Begrepp</w:t>
@@ -575,7 +560,7 @@
     </w:p>
     <w:p>
       <w:pPr>
-        <w:pStyle w:val="Innehll1"/>
+        <w:pStyle w:val="TOC1"/>
         <w:tabs>
           <w:tab w:val="left" w:pos="660"/>
         </w:tabs>
@@ -589,7 +574,7 @@
       <w:hyperlink w:anchor="_Toc380693934" w:history="1">
         <w:r>
           <w:rPr>
-            <w:rStyle w:val="Hyperlnk"/>
+            <w:rStyle w:val="Hyperlink"/>
           </w:rPr>
           <w:t>2.</w:t>
         </w:r>
@@ -604,7 +589,7 @@
         </w:r>
         <w:r>
           <w:rPr>
-            <w:rStyle w:val="Hyperlnk"/>
+            <w:rStyle w:val="Hyperlink"/>
           </w:rPr>
           <w:t>Arkitekturella beslut</w:t>
         </w:r>
@@ -653,7 +638,7 @@
     </w:p>
     <w:p>
       <w:pPr>
-        <w:pStyle w:val="Innehll2"/>
+        <w:pStyle w:val="TOC2"/>
         <w:tabs>
           <w:tab w:val="left" w:pos="880"/>
           <w:tab w:val="right" w:leader="dot" w:pos="8664"/>
@@ -668,7 +653,7 @@
       <w:hyperlink w:anchor="_Toc380693935" w:history="1">
         <w:r>
           <w:rPr>
-            <w:rStyle w:val="Hyperlnk"/>
+            <w:rStyle w:val="Hyperlink"/>
             <w:noProof/>
           </w:rPr>
           <w:t>2.1.</w:t>
@@ -684,7 +669,7 @@
         </w:r>
         <w:r>
           <w:rPr>
-            <w:rStyle w:val="Hyperlnk"/>
+            <w:rStyle w:val="Hyperlink"/>
             <w:noProof/>
           </w:rPr>
           <w:t>AB: Tydliggörande avseende tjänstekontraktsbeskrivningen</w:t>
@@ -1371,7 +1356,7 @@
           <w:sz w:val="36"/>
         </w:rPr>
       </w:pPr>
-      <w:bookmarkStart w:id="1" w:name="_Toc185913451"/>
+      <w:bookmarkStart w:id="2" w:name="_Toc185913451"/>
     </w:p>
     <w:p>
       <w:pPr>
@@ -1595,7 +1580,7 @@
     <w:p>
       <w:pPr>
         <w:rPr>
-          <w:rStyle w:val="BrdtextChar"/>
+          <w:rStyle w:val="BodyTextChar"/>
           <w:rFonts w:eastAsia="Calibri"/>
           <w:szCs w:val="20"/>
         </w:rPr>
@@ -1617,16 +1602,16 @@
     </w:p>
     <w:p>
       <w:pPr>
-        <w:pStyle w:val="Rubrik1"/>
+        <w:pStyle w:val="Heading1"/>
         <w:ind w:left="720"/>
       </w:pPr>
-      <w:bookmarkStart w:id="2" w:name="_Toc380693931"/>
+      <w:bookmarkStart w:id="3" w:name="_Toc380693931"/>
       <w:r>
         <w:lastRenderedPageBreak/>
         <w:t>Inledning</w:t>
       </w:r>
-      <w:bookmarkEnd w:id="1"/>
       <w:bookmarkEnd w:id="2"/>
+      <w:bookmarkEnd w:id="3"/>
     </w:p>
     <w:p>
       <w:r>
@@ -1651,7 +1636,7 @@
     </w:p>
     <w:p>
       <w:pPr>
-        <w:pStyle w:val="Brdtext"/>
+        <w:pStyle w:val="BodyText"/>
         <w:rPr>
           <w:lang w:val="sv-SE"/>
         </w:rPr>
@@ -1672,23 +1657,21 @@
     </w:p>
     <w:p>
       <w:pPr>
-        <w:pStyle w:val="Rubrik2"/>
-      </w:pPr>
-      <w:bookmarkStart w:id="3" w:name="_Toc264866304"/>
-      <w:bookmarkStart w:id="4" w:name="_Toc185913452"/>
-      <w:bookmarkStart w:id="5" w:name="_Toc380693932"/>
+        <w:pStyle w:val="Heading2"/>
+      </w:pPr>
+      <w:bookmarkStart w:id="4" w:name="_Toc264866304"/>
+      <w:bookmarkStart w:id="5" w:name="_Toc185913452"/>
+      <w:bookmarkStart w:id="6" w:name="_Toc380693932"/>
       <w:r>
         <w:t>Syfte</w:t>
       </w:r>
-      <w:bookmarkStart w:id="6" w:name="_GoBack"/>
-      <w:bookmarkEnd w:id="3"/>
       <w:bookmarkEnd w:id="4"/>
       <w:bookmarkEnd w:id="5"/>
       <w:bookmarkEnd w:id="6"/>
     </w:p>
     <w:p>
       <w:pPr>
-        <w:pStyle w:val="Brdtext"/>
+        <w:pStyle w:val="BodyText"/>
         <w:rPr>
           <w:lang w:val="sv-SE"/>
         </w:rPr>
@@ -1702,7 +1685,7 @@
     </w:p>
     <w:p>
       <w:pPr>
-        <w:pStyle w:val="Brdtext"/>
+        <w:pStyle w:val="BodyText"/>
         <w:keepLines/>
         <w:widowControl w:val="0"/>
         <w:numPr>
@@ -1738,7 +1721,7 @@
     </w:p>
     <w:p>
       <w:pPr>
-        <w:pStyle w:val="Brdtext"/>
+        <w:pStyle w:val="BodyText"/>
         <w:keepLines/>
         <w:widowControl w:val="0"/>
         <w:numPr>
@@ -1760,7 +1743,7 @@
     </w:p>
     <w:p>
       <w:pPr>
-        <w:pStyle w:val="Brdtext"/>
+        <w:pStyle w:val="BodyText"/>
         <w:keepLines/>
         <w:widowControl w:val="0"/>
         <w:numPr>
@@ -1782,7 +1765,7 @@
     </w:p>
     <w:p>
       <w:pPr>
-        <w:pStyle w:val="Brdtext"/>
+        <w:pStyle w:val="BodyText"/>
         <w:keepLines/>
         <w:widowControl w:val="0"/>
         <w:numPr>
@@ -1810,7 +1793,7 @@
     </w:p>
     <w:p>
       <w:pPr>
-        <w:pStyle w:val="Rubrik2"/>
+        <w:pStyle w:val="Heading2"/>
       </w:pPr>
       <w:bookmarkStart w:id="7" w:name="_Toc380693933"/>
       <w:r>
@@ -1820,7 +1803,7 @@
     </w:p>
     <w:p>
       <w:pPr>
-        <w:pStyle w:val="Brdtext"/>
+        <w:pStyle w:val="BodyText"/>
         <w:rPr>
           <w:lang w:val="sv-SE"/>
         </w:rPr>
@@ -1834,7 +1817,7 @@
     </w:p>
     <w:p>
       <w:pPr>
-        <w:pStyle w:val="Brdtext"/>
+        <w:pStyle w:val="BodyText"/>
         <w:rPr>
           <w:lang w:val="sv-SE"/>
         </w:rPr>
@@ -1870,7 +1853,7 @@
           </w:tcPr>
           <w:p>
             <w:pPr>
-              <w:pStyle w:val="Brdtext"/>
+              <w:pStyle w:val="BodyText"/>
               <w:snapToGrid w:val="0"/>
               <w:rPr>
                 <w:b/>
@@ -1892,7 +1875,7 @@
           </w:tcPr>
           <w:p>
             <w:pPr>
-              <w:pStyle w:val="Brdtext"/>
+              <w:pStyle w:val="BodyText"/>
               <w:snapToGrid w:val="0"/>
               <w:rPr>
                 <w:b/>
@@ -1916,7 +1899,7 @@
           </w:tcPr>
           <w:p>
             <w:pPr>
-              <w:pStyle w:val="Brdtext"/>
+              <w:pStyle w:val="BodyText"/>
               <w:snapToGrid w:val="0"/>
               <w:rPr>
                 <w:b/>
@@ -1945,7 +1928,7 @@
           </w:tcPr>
           <w:p>
             <w:pPr>
-              <w:pStyle w:val="Brdtext"/>
+              <w:pStyle w:val="BodyText"/>
               <w:snapToGrid w:val="0"/>
               <w:rPr>
                 <w:lang w:val="sv-SE"/>
@@ -1965,7 +1948,7 @@
           </w:tcPr>
           <w:p>
             <w:pPr>
-              <w:pStyle w:val="Brdtext"/>
+              <w:pStyle w:val="BodyText"/>
               <w:snapToGrid w:val="0"/>
               <w:rPr>
                 <w:b/>
@@ -1989,7 +1972,7 @@
           </w:tcPr>
           <w:p>
             <w:pPr>
-              <w:pStyle w:val="Brdtext"/>
+              <w:pStyle w:val="BodyText"/>
               <w:snapToGrid w:val="0"/>
               <w:rPr>
                 <w:lang w:val="sv-SE"/>
@@ -2014,7 +1997,7 @@
           </w:tcPr>
           <w:p>
             <w:pPr>
-              <w:pStyle w:val="Brdtext"/>
+              <w:pStyle w:val="BodyText"/>
               <w:snapToGrid w:val="0"/>
               <w:rPr>
                 <w:lang w:val="sv-SE"/>
@@ -2028,7 +2011,7 @@
           </w:tcPr>
           <w:p>
             <w:pPr>
-              <w:pStyle w:val="Brdtext"/>
+              <w:pStyle w:val="BodyText"/>
               <w:snapToGrid w:val="0"/>
               <w:rPr>
                 <w:b/>
@@ -2044,7 +2027,7 @@
           </w:tcPr>
           <w:p>
             <w:pPr>
-              <w:pStyle w:val="Brdtext"/>
+              <w:pStyle w:val="BodyText"/>
               <w:snapToGrid w:val="0"/>
               <w:rPr>
                 <w:b/>
@@ -2065,7 +2048,7 @@
           </w:tcPr>
           <w:p>
             <w:pPr>
-              <w:pStyle w:val="Brdtext"/>
+              <w:pStyle w:val="BodyText"/>
               <w:snapToGrid w:val="0"/>
               <w:rPr>
                 <w:lang w:val="sv-SE"/>
@@ -2079,7 +2062,7 @@
           </w:tcPr>
           <w:p>
             <w:pPr>
-              <w:pStyle w:val="Brdtext"/>
+              <w:pStyle w:val="BodyText"/>
               <w:snapToGrid w:val="0"/>
               <w:rPr>
                 <w:b/>
@@ -2095,7 +2078,7 @@
           </w:tcPr>
           <w:p>
             <w:pPr>
-              <w:pStyle w:val="Brdtext"/>
+              <w:pStyle w:val="BodyText"/>
               <w:snapToGrid w:val="0"/>
               <w:rPr>
                 <w:b/>
@@ -2116,7 +2099,7 @@
           </w:tcPr>
           <w:p>
             <w:pPr>
-              <w:pStyle w:val="Brdtext"/>
+              <w:pStyle w:val="BodyText"/>
               <w:snapToGrid w:val="0"/>
               <w:rPr>
                 <w:lang w:val="sv-SE"/>
@@ -2130,7 +2113,7 @@
           </w:tcPr>
           <w:p>
             <w:pPr>
-              <w:pStyle w:val="Brdtext"/>
+              <w:pStyle w:val="BodyText"/>
               <w:snapToGrid w:val="0"/>
               <w:rPr>
                 <w:b/>
@@ -2146,7 +2129,7 @@
           </w:tcPr>
           <w:p>
             <w:pPr>
-              <w:pStyle w:val="Brdtext"/>
+              <w:pStyle w:val="BodyText"/>
               <w:snapToGrid w:val="0"/>
               <w:rPr>
                 <w:b/>
@@ -2167,7 +2150,7 @@
           </w:tcPr>
           <w:p>
             <w:pPr>
-              <w:pStyle w:val="Brdtext"/>
+              <w:pStyle w:val="BodyText"/>
               <w:snapToGrid w:val="0"/>
               <w:rPr>
                 <w:lang w:val="sv-SE"/>
@@ -2181,7 +2164,7 @@
           </w:tcPr>
           <w:p>
             <w:pPr>
-              <w:pStyle w:val="Brdtext"/>
+              <w:pStyle w:val="BodyText"/>
               <w:snapToGrid w:val="0"/>
               <w:rPr>
                 <w:b/>
@@ -2197,7 +2180,7 @@
           </w:tcPr>
           <w:p>
             <w:pPr>
-              <w:pStyle w:val="Brdtext"/>
+              <w:pStyle w:val="BodyText"/>
               <w:snapToGrid w:val="0"/>
               <w:rPr>
                 <w:b/>
@@ -2211,7 +2194,7 @@
     </w:tbl>
     <w:p>
       <w:pPr>
-        <w:pStyle w:val="Brdtext"/>
+        <w:pStyle w:val="BodyText"/>
         <w:rPr>
           <w:lang w:val="sv-SE"/>
         </w:rPr>
@@ -2232,7 +2215,7 @@
     </w:p>
     <w:p>
       <w:pPr>
-        <w:pStyle w:val="Rubrik1"/>
+        <w:pStyle w:val="Heading1"/>
         <w:ind w:left="720"/>
       </w:pPr>
       <w:bookmarkStart w:id="8" w:name="_Toc264866307"/>
@@ -2253,7 +2236,7 @@
     </w:p>
     <w:p>
       <w:pPr>
-        <w:pStyle w:val="Rubrik2"/>
+        <w:pStyle w:val="Heading2"/>
       </w:pPr>
       <w:bookmarkStart w:id="11" w:name="_Toc185913456"/>
       <w:bookmarkStart w:id="12" w:name="_Toc380693935"/>
@@ -2326,7 +2309,7 @@
 </file>
 
 <file path=word/endnotes.xml><?xml version="1.0" encoding="utf-8"?>
-<w:endnotes xmlns:wpc="http://schemas.microsoft.com/office/word/2010/wordprocessingCanvas" xmlns:mc="http://schemas.openxmlformats.org/markup-compatibility/2006" xmlns:o="urn:schemas-microsoft-com:office:office" xmlns:r="http://schemas.openxmlformats.org/officeDocument/2006/relationships" xmlns:m="http://schemas.openxmlformats.org/officeDocument/2006/math" xmlns:v="urn:schemas-microsoft-com:vml" xmlns:wp14="http://schemas.microsoft.com/office/word/2010/wordprocessingDrawing" xmlns:wp="http://schemas.openxmlformats.org/drawingml/2006/wordprocessingDrawing" xmlns:w10="urn:schemas-microsoft-com:office:word" xmlns:w="http://schemas.openxmlformats.org/wordprocessingml/2006/main" xmlns:w14="http://schemas.microsoft.com/office/word/2010/wordml" xmlns:wpg="http://schemas.microsoft.com/office/word/2010/wordprocessingGroup" xmlns:wpi="http://schemas.microsoft.com/office/word/2010/wordprocessingInk" xmlns:wne="http://schemas.microsoft.com/office/word/2006/wordml" xmlns:wps="http://schemas.microsoft.com/office/word/2010/wordprocessingShape" mc:Ignorable="w14 wp14">
+<w:endnotes xmlns:wpc="http://schemas.microsoft.com/office/word/2010/wordprocessingCanvas" xmlns:mo="http://schemas.microsoft.com/office/mac/office/2008/main" xmlns:mc="http://schemas.openxmlformats.org/markup-compatibility/2006" xmlns:mv="urn:schemas-microsoft-com:mac:vml" xmlns:o="urn:schemas-microsoft-com:office:office" xmlns:r="http://schemas.openxmlformats.org/officeDocument/2006/relationships" xmlns:m="http://schemas.openxmlformats.org/officeDocument/2006/math" xmlns:v="urn:schemas-microsoft-com:vml" xmlns:wp14="http://schemas.microsoft.com/office/word/2010/wordprocessingDrawing" xmlns:wp="http://schemas.openxmlformats.org/drawingml/2006/wordprocessingDrawing" xmlns:w10="urn:schemas-microsoft-com:office:word" xmlns:w="http://schemas.openxmlformats.org/wordprocessingml/2006/main" xmlns:w14="http://schemas.microsoft.com/office/word/2010/wordml" xmlns:wpg="http://schemas.microsoft.com/office/word/2010/wordprocessingGroup" xmlns:wpi="http://schemas.microsoft.com/office/word/2010/wordprocessingInk" xmlns:wne="http://schemas.microsoft.com/office/word/2006/wordml" xmlns:wps="http://schemas.microsoft.com/office/word/2010/wordprocessingShape" mc:Ignorable="w14 wp14">
   <w:endnote w:type="separator" w:id="-1">
     <w:p>
       <w:pPr>
@@ -2358,40 +2341,40 @@
 </file>
 
 <file path=word/footer1.xml><?xml version="1.0" encoding="utf-8"?>
-<w:ftr xmlns:wpc="http://schemas.microsoft.com/office/word/2010/wordprocessingCanvas" xmlns:mc="http://schemas.openxmlformats.org/markup-compatibility/2006" xmlns:o="urn:schemas-microsoft-com:office:office" xmlns:r="http://schemas.openxmlformats.org/officeDocument/2006/relationships" xmlns:m="http://schemas.openxmlformats.org/officeDocument/2006/math" xmlns:v="urn:schemas-microsoft-com:vml" xmlns:wp14="http://schemas.microsoft.com/office/word/2010/wordprocessingDrawing" xmlns:wp="http://schemas.openxmlformats.org/drawingml/2006/wordprocessingDrawing" xmlns:w10="urn:schemas-microsoft-com:office:word" xmlns:w="http://schemas.openxmlformats.org/wordprocessingml/2006/main" xmlns:w14="http://schemas.microsoft.com/office/word/2010/wordml" xmlns:wpg="http://schemas.microsoft.com/office/word/2010/wordprocessingGroup" xmlns:wpi="http://schemas.microsoft.com/office/word/2010/wordprocessingInk" xmlns:wne="http://schemas.microsoft.com/office/word/2006/wordml" xmlns:wps="http://schemas.microsoft.com/office/word/2010/wordprocessingShape" mc:Ignorable="w14 wp14">
+<w:ftr xmlns:wpc="http://schemas.microsoft.com/office/word/2010/wordprocessingCanvas" xmlns:mo="http://schemas.microsoft.com/office/mac/office/2008/main" xmlns:mc="http://schemas.openxmlformats.org/markup-compatibility/2006" xmlns:mv="urn:schemas-microsoft-com:mac:vml" xmlns:o="urn:schemas-microsoft-com:office:office" xmlns:r="http://schemas.openxmlformats.org/officeDocument/2006/relationships" xmlns:m="http://schemas.openxmlformats.org/officeDocument/2006/math" xmlns:v="urn:schemas-microsoft-com:vml" xmlns:wp14="http://schemas.microsoft.com/office/word/2010/wordprocessingDrawing" xmlns:wp="http://schemas.openxmlformats.org/drawingml/2006/wordprocessingDrawing" xmlns:w10="urn:schemas-microsoft-com:office:word" xmlns:w="http://schemas.openxmlformats.org/wordprocessingml/2006/main" xmlns:w14="http://schemas.microsoft.com/office/word/2010/wordml" xmlns:wpg="http://schemas.microsoft.com/office/word/2010/wordprocessingGroup" xmlns:wpi="http://schemas.microsoft.com/office/word/2010/wordprocessingInk" xmlns:wne="http://schemas.microsoft.com/office/word/2006/wordml" xmlns:wps="http://schemas.microsoft.com/office/word/2010/wordprocessingShape" mc:Ignorable="w14 wp14">
   <w:p>
     <w:pPr>
-      <w:pStyle w:val="Sidfot"/>
+      <w:pStyle w:val="Footer"/>
     </w:pPr>
   </w:p>
   <w:p>
     <w:pPr>
-      <w:pStyle w:val="Sidfot"/>
+      <w:pStyle w:val="Footer"/>
     </w:pPr>
   </w:p>
   <w:p>
     <w:pPr>
-      <w:pStyle w:val="Sidfot"/>
+      <w:pStyle w:val="Footer"/>
     </w:pPr>
   </w:p>
   <w:p>
     <w:pPr>
-      <w:pStyle w:val="Sidfot"/>
+      <w:pStyle w:val="Footer"/>
     </w:pPr>
   </w:p>
   <w:p>
     <w:pPr>
-      <w:pStyle w:val="Sidfot"/>
+      <w:pStyle w:val="Footer"/>
     </w:pPr>
   </w:p>
   <w:p>
     <w:pPr>
-      <w:pStyle w:val="Sidfot"/>
+      <w:pStyle w:val="Footer"/>
     </w:pPr>
   </w:p>
   <w:p>
     <w:pPr>
-      <w:pStyle w:val="Sidfot"/>
+      <w:pStyle w:val="Footer"/>
     </w:pPr>
     <w:bookmarkStart w:id="25" w:name="Footer"/>
     <w:r>
@@ -2516,7 +2499,7 @@
         <w:noProof/>
         <w:color w:val="001610"/>
         <w:szCs w:val="12"/>
-        <w:lang w:eastAsia="sv-SE"/>
+        <w:lang w:val="en-US"/>
       </w:rPr>
       <w:drawing>
         <wp:anchor distT="0" distB="0" distL="114300" distR="114300" simplePos="0" relativeHeight="251658242" behindDoc="0" locked="1" layoutInCell="0" allowOverlap="1" wp14:anchorId="4007DA08" wp14:editId="084444D1">
@@ -2575,7 +2558,7 @@
     <w:r>
       <w:rPr>
         <w:noProof/>
-        <w:lang w:eastAsia="sv-SE"/>
+        <w:lang w:val="en-US"/>
       </w:rPr>
       <w:drawing>
         <wp:anchor distT="0" distB="0" distL="114300" distR="114300" simplePos="0" relativeHeight="251658243" behindDoc="0" locked="1" layoutInCell="0" allowOverlap="1" wp14:anchorId="3E10CC95" wp14:editId="258554FC">
@@ -2636,7 +2619,7 @@
 </file>
 
 <file path=word/footnotes.xml><?xml version="1.0" encoding="utf-8"?>
-<w:footnotes xmlns:wpc="http://schemas.microsoft.com/office/word/2010/wordprocessingCanvas" xmlns:mc="http://schemas.openxmlformats.org/markup-compatibility/2006" xmlns:o="urn:schemas-microsoft-com:office:office" xmlns:r="http://schemas.openxmlformats.org/officeDocument/2006/relationships" xmlns:m="http://schemas.openxmlformats.org/officeDocument/2006/math" xmlns:v="urn:schemas-microsoft-com:vml" xmlns:wp14="http://schemas.microsoft.com/office/word/2010/wordprocessingDrawing" xmlns:wp="http://schemas.openxmlformats.org/drawingml/2006/wordprocessingDrawing" xmlns:w10="urn:schemas-microsoft-com:office:word" xmlns:w="http://schemas.openxmlformats.org/wordprocessingml/2006/main" xmlns:w14="http://schemas.microsoft.com/office/word/2010/wordml" xmlns:wpg="http://schemas.microsoft.com/office/word/2010/wordprocessingGroup" xmlns:wpi="http://schemas.microsoft.com/office/word/2010/wordprocessingInk" xmlns:wne="http://schemas.microsoft.com/office/word/2006/wordml" xmlns:wps="http://schemas.microsoft.com/office/word/2010/wordprocessingShape" mc:Ignorable="w14 wp14">
+<w:footnotes xmlns:wpc="http://schemas.microsoft.com/office/word/2010/wordprocessingCanvas" xmlns:mo="http://schemas.microsoft.com/office/mac/office/2008/main" xmlns:mc="http://schemas.openxmlformats.org/markup-compatibility/2006" xmlns:mv="urn:schemas-microsoft-com:mac:vml" xmlns:o="urn:schemas-microsoft-com:office:office" xmlns:r="http://schemas.openxmlformats.org/officeDocument/2006/relationships" xmlns:m="http://schemas.openxmlformats.org/officeDocument/2006/math" xmlns:v="urn:schemas-microsoft-com:vml" xmlns:wp14="http://schemas.microsoft.com/office/word/2010/wordprocessingDrawing" xmlns:wp="http://schemas.openxmlformats.org/drawingml/2006/wordprocessingDrawing" xmlns:w10="urn:schemas-microsoft-com:office:word" xmlns:w="http://schemas.openxmlformats.org/wordprocessingml/2006/main" xmlns:w14="http://schemas.microsoft.com/office/word/2010/wordml" xmlns:wpg="http://schemas.microsoft.com/office/word/2010/wordprocessingGroup" xmlns:wpi="http://schemas.microsoft.com/office/word/2010/wordprocessingInk" xmlns:wne="http://schemas.microsoft.com/office/word/2006/wordml" xmlns:wps="http://schemas.microsoft.com/office/word/2010/wordprocessingShape" mc:Ignorable="w14 wp14">
   <w:footnote w:type="separator" w:id="-1">
     <w:p>
       <w:pPr>
@@ -2668,7 +2651,7 @@
 </file>
 
 <file path=word/header1.xml><?xml version="1.0" encoding="utf-8"?>
-<w:hdr xmlns:wpc="http://schemas.microsoft.com/office/word/2010/wordprocessingCanvas" xmlns:mc="http://schemas.openxmlformats.org/markup-compatibility/2006" xmlns:o="urn:schemas-microsoft-com:office:office" xmlns:r="http://schemas.openxmlformats.org/officeDocument/2006/relationships" xmlns:m="http://schemas.openxmlformats.org/officeDocument/2006/math" xmlns:v="urn:schemas-microsoft-com:vml" xmlns:wp14="http://schemas.microsoft.com/office/word/2010/wordprocessingDrawing" xmlns:wp="http://schemas.openxmlformats.org/drawingml/2006/wordprocessingDrawing" xmlns:w10="urn:schemas-microsoft-com:office:word" xmlns:w="http://schemas.openxmlformats.org/wordprocessingml/2006/main" xmlns:w14="http://schemas.microsoft.com/office/word/2010/wordml" xmlns:wpg="http://schemas.microsoft.com/office/word/2010/wordprocessingGroup" xmlns:wpi="http://schemas.microsoft.com/office/word/2010/wordprocessingInk" xmlns:wne="http://schemas.microsoft.com/office/word/2006/wordml" xmlns:wps="http://schemas.microsoft.com/office/word/2010/wordprocessingShape" mc:Ignorable="w14 wp14">
+<w:hdr xmlns:wpc="http://schemas.microsoft.com/office/word/2010/wordprocessingCanvas" xmlns:mo="http://schemas.microsoft.com/office/mac/office/2008/main" xmlns:mc="http://schemas.openxmlformats.org/markup-compatibility/2006" xmlns:mv="urn:schemas-microsoft-com:mac:vml" xmlns:o="urn:schemas-microsoft-com:office:office" xmlns:r="http://schemas.openxmlformats.org/officeDocument/2006/relationships" xmlns:m="http://schemas.openxmlformats.org/officeDocument/2006/math" xmlns:v="urn:schemas-microsoft-com:vml" xmlns:wp14="http://schemas.microsoft.com/office/word/2010/wordprocessingDrawing" xmlns:wp="http://schemas.openxmlformats.org/drawingml/2006/wordprocessingDrawing" xmlns:w10="urn:schemas-microsoft-com:office:word" xmlns:w="http://schemas.openxmlformats.org/wordprocessingml/2006/main" xmlns:w14="http://schemas.microsoft.com/office/word/2010/wordml" xmlns:wpg="http://schemas.microsoft.com/office/word/2010/wordprocessingGroup" xmlns:wpi="http://schemas.microsoft.com/office/word/2010/wordprocessingInk" xmlns:wne="http://schemas.microsoft.com/office/word/2006/wordml" xmlns:wps="http://schemas.microsoft.com/office/word/2010/wordprocessingShape" mc:Ignorable="w14 wp14">
   <w:p>
     <w:pPr>
       <w:tabs>
@@ -2681,7 +2664,7 @@
         <w:noProof/>
         <w:sz w:val="14"/>
         <w:szCs w:val="14"/>
-        <w:lang w:eastAsia="sv-SE"/>
+        <w:lang w:val="en-US"/>
       </w:rPr>
       <w:drawing>
         <wp:anchor distT="0" distB="0" distL="114300" distR="114300" simplePos="0" relativeHeight="251658241" behindDoc="0" locked="1" layoutInCell="0" allowOverlap="1" wp14:anchorId="69DA08F1" wp14:editId="6C95FCFC">
@@ -2780,7 +2763,7 @@
         <w:noProof/>
         <w:sz w:val="14"/>
         <w:szCs w:val="14"/>
-        <w:lang w:eastAsia="sv-SE"/>
+        <w:lang w:val="en-US"/>
       </w:rPr>
       <mc:AlternateContent>
         <mc:Choice Requires="wps">
@@ -2824,7 +2807,7 @@
                         <a:noFill/>
                       </a:ln>
                       <a:extLst>
-                        <a:ext uri="{91240B29-F687-4F45-9708-019B960494DF}">
+                        <a:ext uri="{91240B29-F687-4f45-9708-019B960494DF}">
                           <a14:hiddenLine xmlns:a14="http://schemas.microsoft.com/office/drawing/2010/main" w="9525">
                             <a:solidFill>
                               <a:srgbClr val="000000"/>
@@ -2869,7 +2852,7 @@
                               <w:sz w:val="16"/>
                               <w:szCs w:val="16"/>
                             </w:rPr>
-                            <w:t>4</w:t>
+                            <w:t>2</w:t>
                           </w:r>
                           <w:r>
                             <w:rPr>
@@ -2885,16 +2868,31 @@
                             </w:rPr>
                             <w:t xml:space="preserve"> (</w:t>
                           </w:r>
-                          <w:fldSimple w:instr=" SECTIONPAGES   \* MERGEFORMAT ">
-                            <w:r>
-                              <w:rPr>
-                                <w:noProof/>
-                                <w:sz w:val="16"/>
-                                <w:szCs w:val="16"/>
-                              </w:rPr>
-                              <w:t>5</w:t>
-                            </w:r>
-                          </w:fldSimple>
+                          <w:r>
+                            <w:fldChar w:fldCharType="begin"/>
+                          </w:r>
+                          <w:r>
+                            <w:instrText xml:space="preserve"> SECTIONPAGES   \* MERGEFORMAT </w:instrText>
+                          </w:r>
+                          <w:r>
+                            <w:fldChar w:fldCharType="separate"/>
+                          </w:r>
+                          <w:r>
+                            <w:rPr>
+                              <w:noProof/>
+                              <w:sz w:val="16"/>
+                              <w:szCs w:val="16"/>
+                            </w:rPr>
+                            <w:t>5</w:t>
+                          </w:r>
+                          <w:r>
+                            <w:rPr>
+                              <w:noProof/>
+                              <w:sz w:val="16"/>
+                              <w:szCs w:val="16"/>
+                            </w:rPr>
+                            <w:fldChar w:fldCharType="end"/>
+                          </w:r>
                           <w:r>
                             <w:rPr>
                               <w:sz w:val="16"/>
@@ -2922,11 +2920,11 @@
         </mc:Choice>
         <mc:Fallback>
           <w:pict>
-            <v:shapetype id="_x0000_t202" coordsize="21600,21600" o:spt="202" path="m,l,21600r21600,l21600,xe">
+            <v:shapetype id="_x0000_t202" coordsize="21600,21600" o:spt="202" path="m0,0l0,21600,21600,21600,21600,0xe">
               <v:stroke joinstyle="miter"/>
               <v:path gradientshapeok="t" o:connecttype="rect"/>
             </v:shapetype>
-            <v:shape id="Text Box 3" o:spid="_x0000_s1026" type="#_x0000_t202" style="position:absolute;margin-left:506.35pt;margin-top:22.95pt;width:42.25pt;height:31.85pt;z-index:251658245;visibility:visible;mso-wrap-style:square;mso-width-percent:0;mso-height-percent:0;mso-wrap-distance-left:9pt;mso-wrap-distance-top:0;mso-wrap-distance-right:9pt;mso-wrap-distance-bottom:0;mso-position-horizontal:absolute;mso-position-horizontal-relative:page;mso-position-vertical:absolute;mso-position-vertical-relative:page;mso-width-percent:0;mso-height-percent:0;mso-width-relative:page;mso-height-relative:page;v-text-anchor:top" o:gfxdata="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" fillcolor="white [3212]" stroked="f">
+            <v:shape id="Text Box 3" o:spid="_x0000_s1026" type="#_x0000_t202" style="position:absolute;margin-left:506.35pt;margin-top:22.95pt;width:42.25pt;height:31.85pt;z-index:251658245;visibility:visible;mso-wrap-style:square;mso-width-percent:0;mso-height-percent:0;mso-wrap-distance-left:9pt;mso-wrap-distance-top:0;mso-wrap-distance-right:9pt;mso-wrap-distance-bottom:0;mso-position-horizontal:absolute;mso-position-horizontal-relative:page;mso-position-vertical:absolute;mso-position-vertical-relative:page;mso-width-percent:0;mso-height-percent:0;mso-width-relative:page;mso-height-relative:page;v-text-anchor:top" o:gfxdata="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" fillcolor="white [3212]" stroked="f">
               <v:textbox>
                 <w:txbxContent>
                   <w:p>
@@ -2960,7 +2958,7 @@
                         <w:sz w:val="16"/>
                         <w:szCs w:val="16"/>
                       </w:rPr>
-                      <w:t>4</w:t>
+                      <w:t>2</w:t>
                     </w:r>
                     <w:r>
                       <w:rPr>
@@ -2976,16 +2974,31 @@
                       </w:rPr>
                       <w:t xml:space="preserve"> (</w:t>
                     </w:r>
-                    <w:fldSimple w:instr=" SECTIONPAGES   \* MERGEFORMAT ">
-                      <w:r>
-                        <w:rPr>
-                          <w:noProof/>
-                          <w:sz w:val="16"/>
-                          <w:szCs w:val="16"/>
-                        </w:rPr>
-                        <w:t>5</w:t>
-                      </w:r>
-                    </w:fldSimple>
+                    <w:r>
+                      <w:fldChar w:fldCharType="begin"/>
+                    </w:r>
+                    <w:r>
+                      <w:instrText xml:space="preserve"> SECTIONPAGES   \* MERGEFORMAT </w:instrText>
+                    </w:r>
+                    <w:r>
+                      <w:fldChar w:fldCharType="separate"/>
+                    </w:r>
+                    <w:r>
+                      <w:rPr>
+                        <w:noProof/>
+                        <w:sz w:val="16"/>
+                        <w:szCs w:val="16"/>
+                      </w:rPr>
+                      <w:t>5</w:t>
+                    </w:r>
+                    <w:r>
+                      <w:rPr>
+                        <w:noProof/>
+                        <w:sz w:val="16"/>
+                        <w:szCs w:val="16"/>
+                      </w:rPr>
+                      <w:fldChar w:fldCharType="end"/>
+                    </w:r>
                     <w:r>
                       <w:rPr>
                         <w:sz w:val="16"/>
@@ -3007,7 +3020,7 @@
 </file>
 
 <file path=word/header2.xml><?xml version="1.0" encoding="utf-8"?>
-<w:hdr xmlns:wpc="http://schemas.microsoft.com/office/word/2010/wordprocessingCanvas" xmlns:mc="http://schemas.openxmlformats.org/markup-compatibility/2006" xmlns:o="urn:schemas-microsoft-com:office:office" xmlns:r="http://schemas.openxmlformats.org/officeDocument/2006/relationships" xmlns:m="http://schemas.openxmlformats.org/officeDocument/2006/math" xmlns:v="urn:schemas-microsoft-com:vml" xmlns:wp14="http://schemas.microsoft.com/office/word/2010/wordprocessingDrawing" xmlns:wp="http://schemas.openxmlformats.org/drawingml/2006/wordprocessingDrawing" xmlns:w10="urn:schemas-microsoft-com:office:word" xmlns:w="http://schemas.openxmlformats.org/wordprocessingml/2006/main" xmlns:w14="http://schemas.microsoft.com/office/word/2010/wordml" xmlns:wpg="http://schemas.microsoft.com/office/word/2010/wordprocessingGroup" xmlns:wpi="http://schemas.microsoft.com/office/word/2010/wordprocessingInk" xmlns:wne="http://schemas.microsoft.com/office/word/2006/wordml" xmlns:wps="http://schemas.microsoft.com/office/word/2010/wordprocessingShape" mc:Ignorable="w14 wp14">
+<w:hdr xmlns:wpc="http://schemas.microsoft.com/office/word/2010/wordprocessingCanvas" xmlns:mo="http://schemas.microsoft.com/office/mac/office/2008/main" xmlns:mc="http://schemas.openxmlformats.org/markup-compatibility/2006" xmlns:mv="urn:schemas-microsoft-com:mac:vml" xmlns:o="urn:schemas-microsoft-com:office:office" xmlns:r="http://schemas.openxmlformats.org/officeDocument/2006/relationships" xmlns:m="http://schemas.openxmlformats.org/officeDocument/2006/math" xmlns:v="urn:schemas-microsoft-com:vml" xmlns:wp14="http://schemas.microsoft.com/office/word/2010/wordprocessingDrawing" xmlns:wp="http://schemas.openxmlformats.org/drawingml/2006/wordprocessingDrawing" xmlns:w10="urn:schemas-microsoft-com:office:word" xmlns:w="http://schemas.openxmlformats.org/wordprocessingml/2006/main" xmlns:w14="http://schemas.microsoft.com/office/word/2010/wordml" xmlns:wpg="http://schemas.microsoft.com/office/word/2010/wordprocessingGroup" xmlns:wpi="http://schemas.microsoft.com/office/word/2010/wordprocessingInk" xmlns:wne="http://schemas.microsoft.com/office/word/2006/wordml" xmlns:wps="http://schemas.microsoft.com/office/word/2010/wordprocessingShape" mc:Ignorable="w14 wp14">
   <w:p>
     <w:pPr>
       <w:tabs>
@@ -3020,7 +3033,7 @@
         <w:noProof/>
         <w:sz w:val="14"/>
         <w:szCs w:val="14"/>
-        <w:lang w:eastAsia="sv-SE"/>
+        <w:lang w:val="en-US"/>
       </w:rPr>
       <w:drawing>
         <wp:anchor distT="0" distB="0" distL="114300" distR="114300" simplePos="0" relativeHeight="251658240" behindDoc="0" locked="1" layoutInCell="0" allowOverlap="1" wp14:anchorId="71CF5884" wp14:editId="3A83A3FC">
@@ -3138,7 +3151,7 @@
         </w:tcPr>
         <w:p>
           <w:pPr>
-            <w:pStyle w:val="Sidhuvud"/>
+            <w:pStyle w:val="Header"/>
             <w:rPr>
               <w:rFonts w:cs="Georgia"/>
               <w:sz w:val="14"/>
@@ -3174,7 +3187,7 @@
         </w:p>
         <w:p>
           <w:pPr>
-            <w:pStyle w:val="Sidhuvud"/>
+            <w:pStyle w:val="Header"/>
             <w:rPr>
               <w:rFonts w:cs="Georgia"/>
               <w:sz w:val="12"/>
@@ -3192,7 +3205,7 @@
         </w:p>
         <w:p>
           <w:pPr>
-            <w:pStyle w:val="Sidhuvud"/>
+            <w:pStyle w:val="Header"/>
             <w:rPr>
               <w:rFonts w:cs="Georgia"/>
               <w:sz w:val="12"/>
@@ -3220,7 +3233,7 @@
         </w:p>
         <w:p>
           <w:pPr>
-            <w:pStyle w:val="Sidhuvud"/>
+            <w:pStyle w:val="Header"/>
             <w:rPr>
               <w:rFonts w:cs="Georgia"/>
               <w:sz w:val="12"/>
@@ -3274,7 +3287,7 @@
         </w:p>
         <w:p>
           <w:pPr>
-            <w:pStyle w:val="Sidhuvud"/>
+            <w:pStyle w:val="Header"/>
             <w:rPr>
               <w:rFonts w:cs="Georgia"/>
               <w:sz w:val="12"/>
@@ -3286,7 +3299,7 @@
         </w:p>
         <w:p>
           <w:pPr>
-            <w:pStyle w:val="Sidhuvud"/>
+            <w:pStyle w:val="Header"/>
             <w:rPr>
               <w:rFonts w:cs="Georgia"/>
               <w:sz w:val="12"/>
@@ -3303,7 +3316,7 @@
         </w:tcPr>
         <w:p>
           <w:pPr>
-            <w:pStyle w:val="Sidhuvud"/>
+            <w:pStyle w:val="Header"/>
             <w:rPr>
               <w:rFonts w:cs="Georgia"/>
               <w:sz w:val="14"/>
@@ -3337,7 +3350,7 @@
         </w:tcPr>
         <w:p>
           <w:pPr>
-            <w:pStyle w:val="Sidhuvud"/>
+            <w:pStyle w:val="Header"/>
             <w:rPr>
               <w:rFonts w:cs="Georgia"/>
               <w:sz w:val="12"/>
@@ -3363,7 +3376,7 @@
         </w:tcPr>
         <w:p>
           <w:pPr>
-            <w:pStyle w:val="Sidhuvud"/>
+            <w:pStyle w:val="Header"/>
             <w:rPr>
               <w:rFonts w:cs="Georgia"/>
               <w:sz w:val="12"/>
@@ -3386,7 +3399,7 @@
         </w:tcPr>
         <w:p>
           <w:pPr>
-            <w:pStyle w:val="Sidhuvud"/>
+            <w:pStyle w:val="Header"/>
             <w:rPr>
               <w:rFonts w:cs="Georgia"/>
               <w:sz w:val="12"/>
@@ -3401,7 +3414,7 @@
         </w:tcPr>
         <w:p>
           <w:pPr>
-            <w:pStyle w:val="Sidhuvud"/>
+            <w:pStyle w:val="Header"/>
             <w:rPr>
               <w:rFonts w:cs="Georgia"/>
               <w:sz w:val="12"/>
@@ -3414,26 +3427,26 @@
   </w:tbl>
   <w:p>
     <w:pPr>
-      <w:pStyle w:val="Sidhuvud"/>
+      <w:pStyle w:val="Header"/>
     </w:pPr>
     <w:bookmarkStart w:id="24" w:name="Radera2"/>
     <w:bookmarkEnd w:id="24"/>
   </w:p>
   <w:p>
     <w:pPr>
-      <w:pStyle w:val="Sidhuvud"/>
+      <w:pStyle w:val="Header"/>
     </w:pPr>
   </w:p>
   <w:p>
     <w:pPr>
-      <w:pStyle w:val="Sidhuvud"/>
+      <w:pStyle w:val="Header"/>
     </w:pPr>
   </w:p>
   <w:p>
     <w:r>
       <w:rPr>
         <w:noProof/>
-        <w:lang w:eastAsia="sv-SE"/>
+        <w:lang w:val="en-US"/>
       </w:rPr>
       <mc:AlternateContent>
         <mc:Choice Requires="wps">
@@ -3477,7 +3490,7 @@
                         <a:noFill/>
                       </a:ln>
                       <a:extLst>
-                        <a:ext uri="{91240B29-F687-4F45-9708-019B960494DF}">
+                        <a:ext uri="{91240B29-F687-4f45-9708-019B960494DF}">
                           <a14:hiddenLine xmlns:a14="http://schemas.microsoft.com/office/drawing/2010/main" w="9525">
                             <a:solidFill>
                               <a:srgbClr val="000000"/>
@@ -3538,16 +3551,31 @@
                             </w:rPr>
                             <w:t xml:space="preserve"> (</w:t>
                           </w:r>
-                          <w:fldSimple w:instr=" SECTIONPAGES   \* MERGEFORMAT ">
-                            <w:r>
-                              <w:rPr>
-                                <w:noProof/>
-                                <w:sz w:val="16"/>
-                                <w:szCs w:val="16"/>
-                              </w:rPr>
-                              <w:t>5</w:t>
-                            </w:r>
-                          </w:fldSimple>
+                          <w:r>
+                            <w:fldChar w:fldCharType="begin"/>
+                          </w:r>
+                          <w:r>
+                            <w:instrText xml:space="preserve"> SECTIONPAGES   \* MERGEFORMAT </w:instrText>
+                          </w:r>
+                          <w:r>
+                            <w:fldChar w:fldCharType="separate"/>
+                          </w:r>
+                          <w:r>
+                            <w:rPr>
+                              <w:noProof/>
+                              <w:sz w:val="16"/>
+                              <w:szCs w:val="16"/>
+                            </w:rPr>
+                            <w:t>5</w:t>
+                          </w:r>
+                          <w:r>
+                            <w:rPr>
+                              <w:noProof/>
+                              <w:sz w:val="16"/>
+                              <w:szCs w:val="16"/>
+                            </w:rPr>
+                            <w:fldChar w:fldCharType="end"/>
+                          </w:r>
                           <w:r>
                             <w:rPr>
                               <w:sz w:val="16"/>
@@ -3575,11 +3603,11 @@
         </mc:Choice>
         <mc:Fallback>
           <w:pict>
-            <v:shapetype id="_x0000_t202" coordsize="21600,21600" o:spt="202" path="m,l,21600r21600,l21600,xe">
+            <v:shapetype id="_x0000_t202" coordsize="21600,21600" o:spt="202" path="m0,0l0,21600,21600,21600,21600,0xe">
               <v:stroke joinstyle="miter"/>
               <v:path gradientshapeok="t" o:connecttype="rect"/>
             </v:shapetype>
-            <v:shape id="Text Box 2" o:spid="_x0000_s1027" type="#_x0000_t202" style="position:absolute;margin-left:506.35pt;margin-top:22.95pt;width:42.25pt;height:31.85pt;z-index:251658244;visibility:visible;mso-wrap-style:square;mso-width-percent:0;mso-height-percent:0;mso-wrap-distance-left:9pt;mso-wrap-distance-top:0;mso-wrap-distance-right:9pt;mso-wrap-distance-bottom:0;mso-position-horizontal:absolute;mso-position-horizontal-relative:page;mso-position-vertical:absolute;mso-position-vertical-relative:page;mso-width-percent:0;mso-height-percent:0;mso-width-relative:page;mso-height-relative:page;v-text-anchor:top" o:gfxdata="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" fillcolor="white [3212]" stroked="f">
+            <v:shape id="Text Box 2" o:spid="_x0000_s1027" type="#_x0000_t202" style="position:absolute;margin-left:506.35pt;margin-top:22.95pt;width:42.25pt;height:31.85pt;z-index:251658244;visibility:visible;mso-wrap-style:square;mso-width-percent:0;mso-height-percent:0;mso-wrap-distance-left:9pt;mso-wrap-distance-top:0;mso-wrap-distance-right:9pt;mso-wrap-distance-bottom:0;mso-position-horizontal:absolute;mso-position-horizontal-relative:page;mso-position-vertical:absolute;mso-position-vertical-relative:page;mso-width-percent:0;mso-height-percent:0;mso-width-relative:page;mso-height-relative:page;v-text-anchor:top" o:gfxdata="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" fillcolor="white [3212]" stroked="f">
               <v:textbox>
                 <w:txbxContent>
                   <w:p>
@@ -3629,16 +3657,31 @@
                       </w:rPr>
                       <w:t xml:space="preserve"> (</w:t>
                     </w:r>
-                    <w:fldSimple w:instr=" SECTIONPAGES   \* MERGEFORMAT ">
-                      <w:r>
-                        <w:rPr>
-                          <w:noProof/>
-                          <w:sz w:val="16"/>
-                          <w:szCs w:val="16"/>
-                        </w:rPr>
-                        <w:t>5</w:t>
-                      </w:r>
-                    </w:fldSimple>
+                    <w:r>
+                      <w:fldChar w:fldCharType="begin"/>
+                    </w:r>
+                    <w:r>
+                      <w:instrText xml:space="preserve"> SECTIONPAGES   \* MERGEFORMAT </w:instrText>
+                    </w:r>
+                    <w:r>
+                      <w:fldChar w:fldCharType="separate"/>
+                    </w:r>
+                    <w:r>
+                      <w:rPr>
+                        <w:noProof/>
+                        <w:sz w:val="16"/>
+                        <w:szCs w:val="16"/>
+                      </w:rPr>
+                      <w:t>5</w:t>
+                    </w:r>
+                    <w:r>
+                      <w:rPr>
+                        <w:noProof/>
+                        <w:sz w:val="16"/>
+                        <w:szCs w:val="16"/>
+                      </w:rPr>
+                      <w:fldChar w:fldCharType="end"/>
+                    </w:r>
                     <w:r>
                       <w:rPr>
                         <w:sz w:val="16"/>
@@ -3660,7 +3703,7 @@
 </file>
 
 <file path=word/numbering.xml><?xml version="1.0" encoding="utf-8"?>
-<w:numbering xmlns:wpc="http://schemas.microsoft.com/office/word/2010/wordprocessingCanvas" xmlns:mc="http://schemas.openxmlformats.org/markup-compatibility/2006" xmlns:o="urn:schemas-microsoft-com:office:office" xmlns:r="http://schemas.openxmlformats.org/officeDocument/2006/relationships" xmlns:m="http://schemas.openxmlformats.org/officeDocument/2006/math" xmlns:v="urn:schemas-microsoft-com:vml" xmlns:wp14="http://schemas.microsoft.com/office/word/2010/wordprocessingDrawing" xmlns:wp="http://schemas.openxmlformats.org/drawingml/2006/wordprocessingDrawing" xmlns:w10="urn:schemas-microsoft-com:office:word" xmlns:w="http://schemas.openxmlformats.org/wordprocessingml/2006/main" xmlns:w14="http://schemas.microsoft.com/office/word/2010/wordml" xmlns:wpg="http://schemas.microsoft.com/office/word/2010/wordprocessingGroup" xmlns:wpi="http://schemas.microsoft.com/office/word/2010/wordprocessingInk" xmlns:wne="http://schemas.microsoft.com/office/word/2006/wordml" xmlns:wps="http://schemas.microsoft.com/office/word/2010/wordprocessingShape" mc:Ignorable="w14 wp14">
+<w:numbering xmlns:wpc="http://schemas.microsoft.com/office/word/2010/wordprocessingCanvas" xmlns:mo="http://schemas.microsoft.com/office/mac/office/2008/main" xmlns:mc="http://schemas.openxmlformats.org/markup-compatibility/2006" xmlns:mv="urn:schemas-microsoft-com:mac:vml" xmlns:o="urn:schemas-microsoft-com:office:office" xmlns:r="http://schemas.openxmlformats.org/officeDocument/2006/relationships" xmlns:m="http://schemas.openxmlformats.org/officeDocument/2006/math" xmlns:v="urn:schemas-microsoft-com:vml" xmlns:wp14="http://schemas.microsoft.com/office/word/2010/wordprocessingDrawing" xmlns:wp="http://schemas.openxmlformats.org/drawingml/2006/wordprocessingDrawing" xmlns:w10="urn:schemas-microsoft-com:office:word" xmlns:w="http://schemas.openxmlformats.org/wordprocessingml/2006/main" xmlns:w14="http://schemas.microsoft.com/office/word/2010/wordml" xmlns:wpg="http://schemas.microsoft.com/office/word/2010/wordprocessingGroup" xmlns:wpi="http://schemas.microsoft.com/office/word/2010/wordprocessingInk" xmlns:wne="http://schemas.microsoft.com/office/word/2006/wordml" xmlns:wps="http://schemas.microsoft.com/office/word/2010/wordprocessingShape" mc:Ignorable="w14 wp14">
   <w:abstractNum w:abstractNumId="0">
     <w:nsid w:val="FFFFFF83"/>
     <w:multiLevelType w:val="singleLevel"/>
@@ -5490,7 +5533,7 @@
     <w:lvl w:ilvl="0">
       <w:start w:val="1"/>
       <w:numFmt w:val="decimal"/>
-      <w:pStyle w:val="Rubrik1"/>
+      <w:pStyle w:val="Heading1"/>
       <w:lvlText w:val="%1."/>
       <w:lvlJc w:val="left"/>
       <w:pPr>
@@ -5500,7 +5543,7 @@
     <w:lvl w:ilvl="1">
       <w:start w:val="1"/>
       <w:numFmt w:val="decimal"/>
-      <w:pStyle w:val="Rubrik2"/>
+      <w:pStyle w:val="Heading2"/>
       <w:lvlText w:val="%1.%2."/>
       <w:lvlJc w:val="left"/>
       <w:pPr>
@@ -5510,7 +5553,7 @@
     <w:lvl w:ilvl="2">
       <w:start w:val="1"/>
       <w:numFmt w:val="decimal"/>
-      <w:pStyle w:val="Rubrik3"/>
+      <w:pStyle w:val="Heading3"/>
       <w:lvlText w:val="%1.%2.%3."/>
       <w:lvlJc w:val="left"/>
       <w:pPr>
@@ -6846,7 +6889,7 @@
     </w:rPrDefault>
     <w:pPrDefault/>
   </w:docDefaults>
-  <w:latentStyles w:defLockedState="0" w:defUIPriority="99" w:defSemiHidden="1" w:defUnhideWhenUsed="1" w:defQFormat="0" w:count="267">
+  <w:latentStyles w:defLockedState="0" w:defUIPriority="99" w:defSemiHidden="1" w:defUnhideWhenUsed="1" w:defQFormat="0" w:count="276">
     <w:lsdException w:name="Normal" w:semiHidden="0" w:uiPriority="0" w:unhideWhenUsed="0" w:qFormat="1"/>
     <w:lsdException w:name="heading 1" w:semiHidden="0" w:uiPriority="9" w:unhideWhenUsed="0" w:qFormat="1"/>
     <w:lsdException w:name="heading 2" w:semiHidden="0" w:uiPriority="9" w:unhideWhenUsed="0" w:qFormat="1"/>
@@ -7000,11 +7043,11 @@
       <w:lang w:eastAsia="en-US"/>
     </w:rPr>
   </w:style>
-  <w:style w:type="paragraph" w:styleId="Rubrik1">
+  <w:style w:type="paragraph" w:styleId="Heading1">
     <w:name w:val="heading 1"/>
     <w:basedOn w:val="Normal"/>
     <w:next w:val="Normal"/>
-    <w:link w:val="Rubrik1Char"/>
+    <w:link w:val="Heading1Char"/>
     <w:uiPriority w:val="9"/>
     <w:qFormat/>
     <w:rsid w:val="00DE35C6"/>
@@ -7027,11 +7070,11 @@
       <w:szCs w:val="28"/>
     </w:rPr>
   </w:style>
-  <w:style w:type="paragraph" w:styleId="Rubrik2">
+  <w:style w:type="paragraph" w:styleId="Heading2">
     <w:name w:val="heading 2"/>
     <w:basedOn w:val="Normal"/>
     <w:next w:val="Normal"/>
-    <w:link w:val="Rubrik2Char"/>
+    <w:link w:val="Heading2Char"/>
     <w:autoRedefine/>
     <w:uiPriority w:val="9"/>
     <w:qFormat/>
@@ -7055,11 +7098,11 @@
       <w:szCs w:val="26"/>
     </w:rPr>
   </w:style>
-  <w:style w:type="paragraph" w:styleId="Rubrik3">
+  <w:style w:type="paragraph" w:styleId="Heading3">
     <w:name w:val="heading 3"/>
     <w:basedOn w:val="Normal"/>
     <w:next w:val="Normal"/>
-    <w:link w:val="Rubrik3Char"/>
+    <w:link w:val="Heading3Char"/>
     <w:uiPriority w:val="9"/>
     <w:qFormat/>
     <w:rsid w:val="00DE35C6"/>
@@ -7078,11 +7121,11 @@
       <w:bCs/>
     </w:rPr>
   </w:style>
-  <w:style w:type="paragraph" w:styleId="Rubrik4">
+  <w:style w:type="paragraph" w:styleId="Heading4">
     <w:name w:val="heading 4"/>
     <w:basedOn w:val="Normal"/>
     <w:next w:val="Normal"/>
-    <w:link w:val="Rubrik4Char"/>
+    <w:link w:val="Heading4Char"/>
     <w:uiPriority w:val="9"/>
     <w:rsid w:val="005A0069"/>
     <w:pPr>
@@ -7098,11 +7141,11 @@
       <w:sz w:val="24"/>
     </w:rPr>
   </w:style>
-  <w:style w:type="paragraph" w:styleId="Rubrik5">
+  <w:style w:type="paragraph" w:styleId="Heading5">
     <w:name w:val="heading 5"/>
     <w:basedOn w:val="Normal"/>
     <w:next w:val="Normal"/>
-    <w:link w:val="Rubrik5Char"/>
+    <w:link w:val="Heading5Char"/>
     <w:uiPriority w:val="9"/>
     <w:rsid w:val="00212825"/>
     <w:pPr>
@@ -7116,7 +7159,7 @@
       <w:color w:val="001522"/>
     </w:rPr>
   </w:style>
-  <w:style w:type="paragraph" w:styleId="Rubrik6">
+  <w:style w:type="paragraph" w:styleId="Heading6">
     <w:name w:val="heading 6"/>
     <w:basedOn w:val="Normal"/>
     <w:next w:val="Normal"/>
@@ -7140,7 +7183,7 @@
       <w:lang w:eastAsia="sv-SE"/>
     </w:rPr>
   </w:style>
-  <w:style w:type="paragraph" w:styleId="Rubrik7">
+  <w:style w:type="paragraph" w:styleId="Heading7">
     <w:name w:val="heading 7"/>
     <w:basedOn w:val="Normal"/>
     <w:next w:val="Normal"/>
@@ -7163,7 +7206,7 @@
       <w:lang w:eastAsia="sv-SE"/>
     </w:rPr>
   </w:style>
-  <w:style w:type="paragraph" w:styleId="Rubrik8">
+  <w:style w:type="paragraph" w:styleId="Heading8">
     <w:name w:val="heading 8"/>
     <w:basedOn w:val="Normal"/>
     <w:next w:val="Normal"/>
@@ -7188,7 +7231,7 @@
       <w:lang w:eastAsia="sv-SE"/>
     </w:rPr>
   </w:style>
-  <w:style w:type="paragraph" w:styleId="Rubrik9">
+  <w:style w:type="paragraph" w:styleId="Heading9">
     <w:name w:val="heading 9"/>
     <w:basedOn w:val="Normal"/>
     <w:next w:val="Normal"/>
@@ -7210,13 +7253,13 @@
       <w:lang w:eastAsia="sv-SE"/>
     </w:rPr>
   </w:style>
-  <w:style w:type="character" w:default="1" w:styleId="Standardstycketeckensnitt">
+  <w:style w:type="character" w:default="1" w:styleId="DefaultParagraphFont">
     <w:name w:val="Default Paragraph Font"/>
     <w:uiPriority w:val="1"/>
     <w:semiHidden/>
     <w:unhideWhenUsed/>
   </w:style>
-  <w:style w:type="table" w:default="1" w:styleId="Normaltabell">
+  <w:style w:type="table" w:default="1" w:styleId="TableNormal">
     <w:name w:val="Normal Table"/>
     <w:uiPriority w:val="99"/>
     <w:semiHidden/>
@@ -7231,16 +7274,16 @@
       </w:tblCellMar>
     </w:tblPr>
   </w:style>
-  <w:style w:type="numbering" w:default="1" w:styleId="Ingenlista">
+  <w:style w:type="numbering" w:default="1" w:styleId="NoList">
     <w:name w:val="No List"/>
     <w:uiPriority w:val="99"/>
     <w:semiHidden/>
     <w:unhideWhenUsed/>
   </w:style>
-  <w:style w:type="character" w:customStyle="1" w:styleId="Rubrik1Char">
-    <w:name w:val="Rubrik 1 Char"/>
-    <w:basedOn w:val="Standardstycketeckensnitt"/>
-    <w:link w:val="Rubrik1"/>
+  <w:style w:type="character" w:customStyle="1" w:styleId="Heading1Char">
+    <w:name w:val="Heading 1 Char"/>
+    <w:basedOn w:val="DefaultParagraphFont"/>
+    <w:link w:val="Heading1"/>
     <w:uiPriority w:val="9"/>
     <w:rsid w:val="00DE35C6"/>
     <w:rPr>
@@ -7251,10 +7294,10 @@
       <w:lang w:eastAsia="en-US"/>
     </w:rPr>
   </w:style>
-  <w:style w:type="character" w:customStyle="1" w:styleId="Rubrik2Char">
-    <w:name w:val="Rubrik 2 Char"/>
-    <w:basedOn w:val="Standardstycketeckensnitt"/>
-    <w:link w:val="Rubrik2"/>
+  <w:style w:type="character" w:customStyle="1" w:styleId="Heading2Char">
+    <w:name w:val="Heading 2 Char"/>
+    <w:basedOn w:val="DefaultParagraphFont"/>
+    <w:link w:val="Heading2"/>
     <w:uiPriority w:val="9"/>
     <w:rsid w:val="00DE35C6"/>
     <w:rPr>
@@ -7265,10 +7308,10 @@
       <w:lang w:eastAsia="en-US"/>
     </w:rPr>
   </w:style>
-  <w:style w:type="character" w:customStyle="1" w:styleId="Rubrik3Char">
-    <w:name w:val="Rubrik 3 Char"/>
-    <w:basedOn w:val="Standardstycketeckensnitt"/>
-    <w:link w:val="Rubrik3"/>
+  <w:style w:type="character" w:customStyle="1" w:styleId="Heading3Char">
+    <w:name w:val="Heading 3 Char"/>
+    <w:basedOn w:val="DefaultParagraphFont"/>
+    <w:link w:val="Heading3"/>
     <w:uiPriority w:val="9"/>
     <w:rsid w:val="00DE35C6"/>
     <w:rPr>
@@ -7278,10 +7321,10 @@
       <w:lang w:eastAsia="en-US"/>
     </w:rPr>
   </w:style>
-  <w:style w:type="character" w:customStyle="1" w:styleId="Rubrik4Char">
-    <w:name w:val="Rubrik 4 Char"/>
-    <w:basedOn w:val="Standardstycketeckensnitt"/>
-    <w:link w:val="Rubrik4"/>
+  <w:style w:type="character" w:customStyle="1" w:styleId="Heading4Char">
+    <w:name w:val="Heading 4 Char"/>
+    <w:basedOn w:val="DefaultParagraphFont"/>
+    <w:link w:val="Heading4"/>
     <w:uiPriority w:val="9"/>
     <w:semiHidden/>
     <w:rsid w:val="00415214"/>
@@ -7292,10 +7335,10 @@
       <w:sz w:val="24"/>
     </w:rPr>
   </w:style>
-  <w:style w:type="character" w:customStyle="1" w:styleId="Rubrik5Char">
-    <w:name w:val="Rubrik 5 Char"/>
-    <w:basedOn w:val="Standardstycketeckensnitt"/>
-    <w:link w:val="Rubrik5"/>
+  <w:style w:type="character" w:customStyle="1" w:styleId="Heading5Char">
+    <w:name w:val="Heading 5 Char"/>
+    <w:basedOn w:val="DefaultParagraphFont"/>
+    <w:link w:val="Heading5"/>
     <w:uiPriority w:val="9"/>
     <w:semiHidden/>
     <w:rsid w:val="00212825"/>
@@ -7305,10 +7348,10 @@
       <w:sz w:val="19"/>
     </w:rPr>
   </w:style>
-  <w:style w:type="paragraph" w:styleId="Sidhuvud">
+  <w:style w:type="paragraph" w:styleId="Header">
     <w:name w:val="header"/>
     <w:basedOn w:val="Normal"/>
-    <w:link w:val="SidhuvudChar"/>
+    <w:link w:val="HeaderChar"/>
     <w:uiPriority w:val="99"/>
     <w:unhideWhenUsed/>
     <w:rsid w:val="00C72B17"/>
@@ -7320,10 +7363,10 @@
       <w:spacing w:line="240" w:lineRule="auto"/>
     </w:pPr>
   </w:style>
-  <w:style w:type="character" w:customStyle="1" w:styleId="SidhuvudChar">
-    <w:name w:val="Sidhuvud Char"/>
-    <w:basedOn w:val="Standardstycketeckensnitt"/>
-    <w:link w:val="Sidhuvud"/>
+  <w:style w:type="character" w:customStyle="1" w:styleId="HeaderChar">
+    <w:name w:val="Header Char"/>
+    <w:basedOn w:val="DefaultParagraphFont"/>
+    <w:link w:val="Header"/>
     <w:uiPriority w:val="99"/>
     <w:rsid w:val="00C72B17"/>
     <w:rPr>
@@ -7331,9 +7374,9 @@
       <w:sz w:val="20"/>
     </w:rPr>
   </w:style>
-  <w:style w:type="character" w:styleId="AnvndHyperlnk">
+  <w:style w:type="character" w:styleId="FollowedHyperlink">
     <w:name w:val="FollowedHyperlink"/>
-    <w:basedOn w:val="Standardstycketeckensnitt"/>
+    <w:basedOn w:val="DefaultParagraphFont"/>
     <w:uiPriority w:val="99"/>
     <w:semiHidden/>
     <w:unhideWhenUsed/>
@@ -7343,10 +7386,10 @@
       <w:u w:val="single"/>
     </w:rPr>
   </w:style>
-  <w:style w:type="paragraph" w:styleId="Sidfot">
+  <w:style w:type="paragraph" w:styleId="Footer">
     <w:name w:val="footer"/>
     <w:basedOn w:val="Normal"/>
-    <w:link w:val="SidfotChar"/>
+    <w:link w:val="FooterChar"/>
     <w:unhideWhenUsed/>
     <w:rsid w:val="00CF47A0"/>
     <w:pPr>
@@ -7361,10 +7404,10 @@
       <w:sz w:val="12"/>
     </w:rPr>
   </w:style>
-  <w:style w:type="character" w:customStyle="1" w:styleId="SidfotChar">
-    <w:name w:val="Sidfot Char"/>
-    <w:basedOn w:val="Standardstycketeckensnitt"/>
-    <w:link w:val="Sidfot"/>
+  <w:style w:type="character" w:customStyle="1" w:styleId="FooterChar">
+    <w:name w:val="Footer Char"/>
+    <w:basedOn w:val="DefaultParagraphFont"/>
+    <w:link w:val="Footer"/>
     <w:rsid w:val="00CF47A0"/>
     <w:rPr>
       <w:rFonts w:ascii="Georgia" w:hAnsi="Georgia"/>
@@ -7373,10 +7416,10 @@
       <w:lang w:eastAsia="en-US"/>
     </w:rPr>
   </w:style>
-  <w:style w:type="paragraph" w:styleId="Liststycke">
+  <w:style w:type="paragraph" w:styleId="ListParagraph">
     <w:name w:val="List Paragraph"/>
     <w:basedOn w:val="Normal"/>
-    <w:link w:val="ListstyckeChar"/>
+    <w:link w:val="ListParagraphChar"/>
     <w:uiPriority w:val="34"/>
     <w:rsid w:val="008F38AA"/>
     <w:pPr>
@@ -7384,10 +7427,10 @@
       <w:contextualSpacing/>
     </w:pPr>
   </w:style>
-  <w:style w:type="character" w:customStyle="1" w:styleId="ListstyckeChar">
-    <w:name w:val="Liststycke Char"/>
-    <w:basedOn w:val="Standardstycketeckensnitt"/>
-    <w:link w:val="Liststycke"/>
+  <w:style w:type="character" w:customStyle="1" w:styleId="ListParagraphChar">
+    <w:name w:val="List Paragraph Char"/>
+    <w:basedOn w:val="DefaultParagraphFont"/>
+    <w:link w:val="ListParagraph"/>
     <w:uiPriority w:val="34"/>
     <w:rsid w:val="008F38AA"/>
     <w:rPr>
@@ -7395,7 +7438,7 @@
       <w:sz w:val="20"/>
     </w:rPr>
   </w:style>
-  <w:style w:type="paragraph" w:styleId="Punktlista">
+  <w:style w:type="paragraph" w:styleId="ListBullet">
     <w:name w:val="List Bullet"/>
     <w:basedOn w:val="Normal"/>
     <w:uiPriority w:val="99"/>
@@ -7407,9 +7450,9 @@
       <w:contextualSpacing/>
     </w:pPr>
   </w:style>
-  <w:style w:type="table" w:styleId="Tabellrutnt">
+  <w:style w:type="table" w:styleId="TableGrid">
     <w:name w:val="Table Grid"/>
-    <w:basedOn w:val="Normaltabell"/>
+    <w:basedOn w:val="TableNormal"/>
     <w:uiPriority w:val="59"/>
     <w:semiHidden/>
     <w:rsid w:val="00E738E4"/>
@@ -7431,10 +7474,10 @@
       </w:tblCellMar>
     </w:tblPr>
   </w:style>
-  <w:style w:type="paragraph" w:styleId="Ballongtext">
+  <w:style w:type="paragraph" w:styleId="BalloonText">
     <w:name w:val="Balloon Text"/>
     <w:basedOn w:val="Normal"/>
-    <w:link w:val="BallongtextChar"/>
+    <w:link w:val="BalloonTextChar"/>
     <w:uiPriority w:val="99"/>
     <w:semiHidden/>
     <w:unhideWhenUsed/>
@@ -7448,10 +7491,10 @@
       <w:szCs w:val="16"/>
     </w:rPr>
   </w:style>
-  <w:style w:type="character" w:customStyle="1" w:styleId="BallongtextChar">
-    <w:name w:val="Ballongtext Char"/>
-    <w:basedOn w:val="Standardstycketeckensnitt"/>
-    <w:link w:val="Ballongtext"/>
+  <w:style w:type="character" w:customStyle="1" w:styleId="BalloonTextChar">
+    <w:name w:val="Balloon Text Char"/>
+    <w:basedOn w:val="DefaultParagraphFont"/>
+    <w:link w:val="BalloonText"/>
     <w:uiPriority w:val="99"/>
     <w:semiHidden/>
     <w:rsid w:val="00F46893"/>
@@ -7461,11 +7504,11 @@
       <w:szCs w:val="16"/>
     </w:rPr>
   </w:style>
-  <w:style w:type="paragraph" w:styleId="Underrubrik">
+  <w:style w:type="paragraph" w:styleId="Subtitle">
     <w:name w:val="Subtitle"/>
     <w:basedOn w:val="Normal"/>
     <w:next w:val="Normal"/>
-    <w:link w:val="UnderrubrikChar"/>
+    <w:link w:val="SubtitleChar"/>
     <w:uiPriority w:val="11"/>
     <w:rsid w:val="00415214"/>
     <w:pPr>
@@ -7483,10 +7526,10 @@
       <w:szCs w:val="24"/>
     </w:rPr>
   </w:style>
-  <w:style w:type="character" w:customStyle="1" w:styleId="UnderrubrikChar">
-    <w:name w:val="Underrubrik Char"/>
-    <w:basedOn w:val="Standardstycketeckensnitt"/>
-    <w:link w:val="Underrubrik"/>
+  <w:style w:type="character" w:customStyle="1" w:styleId="SubtitleChar">
+    <w:name w:val="Subtitle Char"/>
+    <w:basedOn w:val="DefaultParagraphFont"/>
+    <w:link w:val="Subtitle"/>
     <w:uiPriority w:val="11"/>
     <w:rsid w:val="00415214"/>
     <w:rPr>
@@ -7498,9 +7541,9 @@
       <w:szCs w:val="24"/>
     </w:rPr>
   </w:style>
-  <w:style w:type="character" w:styleId="Hyperlnk">
+  <w:style w:type="character" w:styleId="Hyperlink">
     <w:name w:val="Hyperlink"/>
-    <w:basedOn w:val="Standardstycketeckensnitt"/>
+    <w:basedOn w:val="DefaultParagraphFont"/>
     <w:uiPriority w:val="99"/>
     <w:rsid w:val="00F456CC"/>
     <w:rPr>
@@ -7508,10 +7551,10 @@
       <w:u w:val="single"/>
     </w:rPr>
   </w:style>
-  <w:style w:type="paragraph" w:styleId="Brdtext">
+  <w:style w:type="paragraph" w:styleId="BodyText">
     <w:name w:val="Body Text"/>
     <w:basedOn w:val="Normal"/>
-    <w:link w:val="BrdtextChar"/>
+    <w:link w:val="BodyTextChar"/>
     <w:rsid w:val="00933E2C"/>
     <w:pPr>
       <w:spacing w:before="20" w:after="100" w:line="240" w:lineRule="auto"/>
@@ -7523,10 +7566,10 @@
       <w:lang w:val="en-GB" w:eastAsia="en-GB"/>
     </w:rPr>
   </w:style>
-  <w:style w:type="character" w:customStyle="1" w:styleId="BrdtextChar">
-    <w:name w:val="Brödtext Char"/>
-    <w:basedOn w:val="Standardstycketeckensnitt"/>
-    <w:link w:val="Brdtext"/>
+  <w:style w:type="character" w:customStyle="1" w:styleId="BodyTextChar">
+    <w:name w:val="Body Text Char"/>
+    <w:basedOn w:val="DefaultParagraphFont"/>
+    <w:link w:val="BodyText"/>
     <w:rsid w:val="00933E2C"/>
     <w:rPr>
       <w:rFonts w:ascii="Times New Roman" w:eastAsia="Times New Roman" w:hAnsi="Times New Roman"/>
@@ -7537,7 +7580,7 @@
   </w:style>
   <w:style w:type="paragraph" w:customStyle="1" w:styleId="TableText">
     <w:name w:val="Table Text"/>
-    <w:basedOn w:val="Brdtext"/>
+    <w:basedOn w:val="BodyText"/>
     <w:rsid w:val="00933E2C"/>
     <w:pPr>
       <w:suppressAutoHyphens/>
@@ -7586,7 +7629,7 @@
       <w:bCs/>
     </w:rPr>
   </w:style>
-  <w:style w:type="paragraph" w:styleId="Innehll2">
+  <w:style w:type="paragraph" w:styleId="TOC2">
     <w:name w:val="toc 2"/>
     <w:basedOn w:val="Normal"/>
     <w:next w:val="Normal"/>
@@ -7599,7 +7642,7 @@
       <w:ind w:left="200"/>
     </w:pPr>
   </w:style>
-  <w:style w:type="paragraph" w:styleId="Innehll1">
+  <w:style w:type="paragraph" w:styleId="TOC1">
     <w:name w:val="toc 1"/>
     <w:basedOn w:val="Normal"/>
     <w:next w:val="Normal"/>
@@ -7623,7 +7666,7 @@
 </file>
 
 <file path=word/stylesWithEffects.xml><?xml version="1.0" encoding="utf-8"?>
-<w:styles xmlns:wpc="http://schemas.microsoft.com/office/word/2010/wordprocessingCanvas" xmlns:mc="http://schemas.openxmlformats.org/markup-compatibility/2006" xmlns:o="urn:schemas-microsoft-com:office:office" xmlns:r="http://schemas.openxmlformats.org/officeDocument/2006/relationships" xmlns:m="http://schemas.openxmlformats.org/officeDocument/2006/math" xmlns:v="urn:schemas-microsoft-com:vml" xmlns:wp14="http://schemas.microsoft.com/office/word/2010/wordprocessingDrawing" xmlns:wp="http://schemas.openxmlformats.org/drawingml/2006/wordprocessingDrawing" xmlns:w10="urn:schemas-microsoft-com:office:word" xmlns:w="http://schemas.openxmlformats.org/wordprocessingml/2006/main" xmlns:w14="http://schemas.microsoft.com/office/word/2010/wordml" xmlns:wpg="http://schemas.microsoft.com/office/word/2010/wordprocessingGroup" xmlns:wpi="http://schemas.microsoft.com/office/word/2010/wordprocessingInk" xmlns:wne="http://schemas.microsoft.com/office/word/2006/wordml" xmlns:wps="http://schemas.microsoft.com/office/word/2010/wordprocessingShape" mc:Ignorable="w14 wp14">
+<w:styles xmlns:wpc="http://schemas.microsoft.com/office/word/2010/wordprocessingCanvas" xmlns:mo="http://schemas.microsoft.com/office/mac/office/2008/main" xmlns:mc="http://schemas.openxmlformats.org/markup-compatibility/2006" xmlns:mv="urn:schemas-microsoft-com:mac:vml" xmlns:o="urn:schemas-microsoft-com:office:office" xmlns:r="http://schemas.openxmlformats.org/officeDocument/2006/relationships" xmlns:m="http://schemas.openxmlformats.org/officeDocument/2006/math" xmlns:v="urn:schemas-microsoft-com:vml" xmlns:wp14="http://schemas.microsoft.com/office/word/2010/wordprocessingDrawing" xmlns:wp="http://schemas.openxmlformats.org/drawingml/2006/wordprocessingDrawing" xmlns:w10="urn:schemas-microsoft-com:office:word" xmlns:w="http://schemas.openxmlformats.org/wordprocessingml/2006/main" xmlns:w14="http://schemas.microsoft.com/office/word/2010/wordml" xmlns:wpg="http://schemas.microsoft.com/office/word/2010/wordprocessingGroup" xmlns:wpi="http://schemas.microsoft.com/office/word/2010/wordprocessingInk" xmlns:wne="http://schemas.microsoft.com/office/word/2006/wordml" xmlns:wps="http://schemas.microsoft.com/office/word/2010/wordprocessingShape" mc:Ignorable="w14 wp14">
   <w:docDefaults>
     <w:rPrDefault>
       <w:rPr>
@@ -7633,7 +7676,7 @@
     </w:rPrDefault>
     <w:pPrDefault/>
   </w:docDefaults>
-  <w:latentStyles w:defLockedState="0" w:defUIPriority="99" w:defSemiHidden="1" w:defUnhideWhenUsed="1" w:defQFormat="0" w:count="267">
+  <w:latentStyles w:defLockedState="0" w:defUIPriority="99" w:defSemiHidden="1" w:defUnhideWhenUsed="1" w:defQFormat="0" w:count="276">
     <w:lsdException w:name="Normal" w:semiHidden="0" w:uiPriority="0" w:unhideWhenUsed="0" w:qFormat="1"/>
     <w:lsdException w:name="heading 1" w:semiHidden="0" w:uiPriority="9" w:unhideWhenUsed="0" w:qFormat="1"/>
     <w:lsdException w:name="heading 2" w:semiHidden="0" w:uiPriority="9" w:unhideWhenUsed="0" w:qFormat="1"/>
@@ -7787,11 +7830,11 @@
       <w:lang w:eastAsia="en-US"/>
     </w:rPr>
   </w:style>
-  <w:style w:type="paragraph" w:styleId="Rubrik1">
+  <w:style w:type="paragraph" w:styleId="Heading1">
     <w:name w:val="heading 1"/>
     <w:basedOn w:val="Normal"/>
     <w:next w:val="Normal"/>
-    <w:link w:val="Rubrik1Char"/>
+    <w:link w:val="Heading1Char"/>
     <w:uiPriority w:val="9"/>
     <w:qFormat/>
     <w:rsid w:val="00DE35C6"/>
@@ -7814,11 +7857,11 @@
       <w:szCs w:val="28"/>
     </w:rPr>
   </w:style>
-  <w:style w:type="paragraph" w:styleId="Rubrik2">
+  <w:style w:type="paragraph" w:styleId="Heading2">
     <w:name w:val="heading 2"/>
     <w:basedOn w:val="Normal"/>
     <w:next w:val="Normal"/>
-    <w:link w:val="Rubrik2Char"/>
+    <w:link w:val="Heading2Char"/>
     <w:autoRedefine/>
     <w:uiPriority w:val="9"/>
     <w:qFormat/>
@@ -7842,11 +7885,11 @@
       <w:szCs w:val="26"/>
     </w:rPr>
   </w:style>
-  <w:style w:type="paragraph" w:styleId="Rubrik3">
+  <w:style w:type="paragraph" w:styleId="Heading3">
     <w:name w:val="heading 3"/>
     <w:basedOn w:val="Normal"/>
     <w:next w:val="Normal"/>
-    <w:link w:val="Rubrik3Char"/>
+    <w:link w:val="Heading3Char"/>
     <w:uiPriority w:val="9"/>
     <w:qFormat/>
     <w:rsid w:val="00DE35C6"/>
@@ -7865,11 +7908,11 @@
       <w:bCs/>
     </w:rPr>
   </w:style>
-  <w:style w:type="paragraph" w:styleId="Rubrik4">
+  <w:style w:type="paragraph" w:styleId="Heading4">
     <w:name w:val="heading 4"/>
     <w:basedOn w:val="Normal"/>
     <w:next w:val="Normal"/>
-    <w:link w:val="Rubrik4Char"/>
+    <w:link w:val="Heading4Char"/>
     <w:uiPriority w:val="9"/>
     <w:rsid w:val="005A0069"/>
     <w:pPr>
@@ -7885,11 +7928,11 @@
       <w:sz w:val="24"/>
     </w:rPr>
   </w:style>
-  <w:style w:type="paragraph" w:styleId="Rubrik5">
+  <w:style w:type="paragraph" w:styleId="Heading5">
     <w:name w:val="heading 5"/>
     <w:basedOn w:val="Normal"/>
     <w:next w:val="Normal"/>
-    <w:link w:val="Rubrik5Char"/>
+    <w:link w:val="Heading5Char"/>
     <w:uiPriority w:val="9"/>
     <w:rsid w:val="00212825"/>
     <w:pPr>
@@ -7903,7 +7946,7 @@
       <w:color w:val="001522"/>
     </w:rPr>
   </w:style>
-  <w:style w:type="paragraph" w:styleId="Rubrik6">
+  <w:style w:type="paragraph" w:styleId="Heading6">
     <w:name w:val="heading 6"/>
     <w:basedOn w:val="Normal"/>
     <w:next w:val="Normal"/>
@@ -7927,7 +7970,7 @@
       <w:lang w:eastAsia="sv-SE"/>
     </w:rPr>
   </w:style>
-  <w:style w:type="paragraph" w:styleId="Rubrik7">
+  <w:style w:type="paragraph" w:styleId="Heading7">
     <w:name w:val="heading 7"/>
     <w:basedOn w:val="Normal"/>
     <w:next w:val="Normal"/>
@@ -7950,7 +7993,7 @@
       <w:lang w:eastAsia="sv-SE"/>
     </w:rPr>
   </w:style>
-  <w:style w:type="paragraph" w:styleId="Rubrik8">
+  <w:style w:type="paragraph" w:styleId="Heading8">
     <w:name w:val="heading 8"/>
     <w:basedOn w:val="Normal"/>
     <w:next w:val="Normal"/>
@@ -7975,7 +8018,7 @@
       <w:lang w:eastAsia="sv-SE"/>
     </w:rPr>
   </w:style>
-  <w:style w:type="paragraph" w:styleId="Rubrik9">
+  <w:style w:type="paragraph" w:styleId="Heading9">
     <w:name w:val="heading 9"/>
     <w:basedOn w:val="Normal"/>
     <w:next w:val="Normal"/>
@@ -7997,13 +8040,13 @@
       <w:lang w:eastAsia="sv-SE"/>
     </w:rPr>
   </w:style>
-  <w:style w:type="character" w:default="1" w:styleId="Standardstycketeckensnitt">
+  <w:style w:type="character" w:default="1" w:styleId="DefaultParagraphFont">
     <w:name w:val="Default Paragraph Font"/>
     <w:uiPriority w:val="1"/>
     <w:semiHidden/>
     <w:unhideWhenUsed/>
   </w:style>
-  <w:style w:type="table" w:default="1" w:styleId="Normaltabell">
+  <w:style w:type="table" w:default="1" w:styleId="TableNormal">
     <w:name w:val="Normal Table"/>
     <w:uiPriority w:val="99"/>
     <w:semiHidden/>
@@ -8018,16 +8061,16 @@
       </w:tblCellMar>
     </w:tblPr>
   </w:style>
-  <w:style w:type="numbering" w:default="1" w:styleId="Ingenlista">
+  <w:style w:type="numbering" w:default="1" w:styleId="NoList">
     <w:name w:val="No List"/>
     <w:uiPriority w:val="99"/>
     <w:semiHidden/>
     <w:unhideWhenUsed/>
   </w:style>
-  <w:style w:type="character" w:customStyle="1" w:styleId="Rubrik1Char">
-    <w:name w:val="Rubrik 1 Char"/>
-    <w:basedOn w:val="Standardstycketeckensnitt"/>
-    <w:link w:val="Rubrik1"/>
+  <w:style w:type="character" w:customStyle="1" w:styleId="Heading1Char">
+    <w:name w:val="Heading 1 Char"/>
+    <w:basedOn w:val="DefaultParagraphFont"/>
+    <w:link w:val="Heading1"/>
     <w:uiPriority w:val="9"/>
     <w:rsid w:val="00DE35C6"/>
     <w:rPr>
@@ -8038,10 +8081,10 @@
       <w:lang w:eastAsia="en-US"/>
     </w:rPr>
   </w:style>
-  <w:style w:type="character" w:customStyle="1" w:styleId="Rubrik2Char">
-    <w:name w:val="Rubrik 2 Char"/>
-    <w:basedOn w:val="Standardstycketeckensnitt"/>
-    <w:link w:val="Rubrik2"/>
+  <w:style w:type="character" w:customStyle="1" w:styleId="Heading2Char">
+    <w:name w:val="Heading 2 Char"/>
+    <w:basedOn w:val="DefaultParagraphFont"/>
+    <w:link w:val="Heading2"/>
     <w:uiPriority w:val="9"/>
     <w:rsid w:val="00DE35C6"/>
     <w:rPr>
@@ -8052,10 +8095,10 @@
       <w:lang w:eastAsia="en-US"/>
     </w:rPr>
   </w:style>
-  <w:style w:type="character" w:customStyle="1" w:styleId="Rubrik3Char">
-    <w:name w:val="Rubrik 3 Char"/>
-    <w:basedOn w:val="Standardstycketeckensnitt"/>
-    <w:link w:val="Rubrik3"/>
+  <w:style w:type="character" w:customStyle="1" w:styleId="Heading3Char">
+    <w:name w:val="Heading 3 Char"/>
+    <w:basedOn w:val="DefaultParagraphFont"/>
+    <w:link w:val="Heading3"/>
     <w:uiPriority w:val="9"/>
     <w:rsid w:val="00DE35C6"/>
     <w:rPr>
@@ -8065,10 +8108,10 @@
       <w:lang w:eastAsia="en-US"/>
     </w:rPr>
   </w:style>
-  <w:style w:type="character" w:customStyle="1" w:styleId="Rubrik4Char">
-    <w:name w:val="Rubrik 4 Char"/>
-    <w:basedOn w:val="Standardstycketeckensnitt"/>
-    <w:link w:val="Rubrik4"/>
+  <w:style w:type="character" w:customStyle="1" w:styleId="Heading4Char">
+    <w:name w:val="Heading 4 Char"/>
+    <w:basedOn w:val="DefaultParagraphFont"/>
+    <w:link w:val="Heading4"/>
     <w:uiPriority w:val="9"/>
     <w:semiHidden/>
     <w:rsid w:val="00415214"/>
@@ -8079,10 +8122,10 @@
       <w:sz w:val="24"/>
     </w:rPr>
   </w:style>
-  <w:style w:type="character" w:customStyle="1" w:styleId="Rubrik5Char">
-    <w:name w:val="Rubrik 5 Char"/>
-    <w:basedOn w:val="Standardstycketeckensnitt"/>
-    <w:link w:val="Rubrik5"/>
+  <w:style w:type="character" w:customStyle="1" w:styleId="Heading5Char">
+    <w:name w:val="Heading 5 Char"/>
+    <w:basedOn w:val="DefaultParagraphFont"/>
+    <w:link w:val="Heading5"/>
     <w:uiPriority w:val="9"/>
     <w:semiHidden/>
     <w:rsid w:val="00212825"/>
@@ -8092,10 +8135,10 @@
       <w:sz w:val="19"/>
     </w:rPr>
   </w:style>
-  <w:style w:type="paragraph" w:styleId="Sidhuvud">
+  <w:style w:type="paragraph" w:styleId="Header">
     <w:name w:val="header"/>
     <w:basedOn w:val="Normal"/>
-    <w:link w:val="SidhuvudChar"/>
+    <w:link w:val="HeaderChar"/>
     <w:uiPriority w:val="99"/>
     <w:unhideWhenUsed/>
     <w:rsid w:val="00C72B17"/>
@@ -8107,10 +8150,10 @@
       <w:spacing w:line="240" w:lineRule="auto"/>
     </w:pPr>
   </w:style>
-  <w:style w:type="character" w:customStyle="1" w:styleId="SidhuvudChar">
-    <w:name w:val="Sidhuvud Char"/>
-    <w:basedOn w:val="Standardstycketeckensnitt"/>
-    <w:link w:val="Sidhuvud"/>
+  <w:style w:type="character" w:customStyle="1" w:styleId="HeaderChar">
+    <w:name w:val="Header Char"/>
+    <w:basedOn w:val="DefaultParagraphFont"/>
+    <w:link w:val="Header"/>
     <w:uiPriority w:val="99"/>
     <w:rsid w:val="00C72B17"/>
     <w:rPr>
@@ -8118,9 +8161,9 @@
       <w:sz w:val="20"/>
     </w:rPr>
   </w:style>
-  <w:style w:type="character" w:styleId="AnvndHyperlnk">
+  <w:style w:type="character" w:styleId="FollowedHyperlink">
     <w:name w:val="FollowedHyperlink"/>
-    <w:basedOn w:val="Standardstycketeckensnitt"/>
+    <w:basedOn w:val="DefaultParagraphFont"/>
     <w:uiPriority w:val="99"/>
     <w:semiHidden/>
     <w:unhideWhenUsed/>
@@ -8130,10 +8173,10 @@
       <w:u w:val="single"/>
     </w:rPr>
   </w:style>
-  <w:style w:type="paragraph" w:styleId="Sidfot">
+  <w:style w:type="paragraph" w:styleId="Footer">
     <w:name w:val="footer"/>
     <w:basedOn w:val="Normal"/>
-    <w:link w:val="SidfotChar"/>
+    <w:link w:val="FooterChar"/>
     <w:unhideWhenUsed/>
     <w:rsid w:val="00CF47A0"/>
     <w:pPr>
@@ -8148,10 +8191,10 @@
       <w:sz w:val="12"/>
     </w:rPr>
   </w:style>
-  <w:style w:type="character" w:customStyle="1" w:styleId="SidfotChar">
-    <w:name w:val="Sidfot Char"/>
-    <w:basedOn w:val="Standardstycketeckensnitt"/>
-    <w:link w:val="Sidfot"/>
+  <w:style w:type="character" w:customStyle="1" w:styleId="FooterChar">
+    <w:name w:val="Footer Char"/>
+    <w:basedOn w:val="DefaultParagraphFont"/>
+    <w:link w:val="Footer"/>
     <w:rsid w:val="00CF47A0"/>
     <w:rPr>
       <w:rFonts w:ascii="Georgia" w:hAnsi="Georgia"/>
@@ -8160,10 +8203,10 @@
       <w:lang w:eastAsia="en-US"/>
     </w:rPr>
   </w:style>
-  <w:style w:type="paragraph" w:styleId="Liststycke">
+  <w:style w:type="paragraph" w:styleId="ListParagraph">
     <w:name w:val="List Paragraph"/>
     <w:basedOn w:val="Normal"/>
-    <w:link w:val="ListstyckeChar"/>
+    <w:link w:val="ListParagraphChar"/>
     <w:uiPriority w:val="34"/>
     <w:rsid w:val="008F38AA"/>
     <w:pPr>
@@ -8171,10 +8214,10 @@
       <w:contextualSpacing/>
     </w:pPr>
   </w:style>
-  <w:style w:type="character" w:customStyle="1" w:styleId="ListstyckeChar">
-    <w:name w:val="Liststycke Char"/>
-    <w:basedOn w:val="Standardstycketeckensnitt"/>
-    <w:link w:val="Liststycke"/>
+  <w:style w:type="character" w:customStyle="1" w:styleId="ListParagraphChar">
+    <w:name w:val="List Paragraph Char"/>
+    <w:basedOn w:val="DefaultParagraphFont"/>
+    <w:link w:val="ListParagraph"/>
     <w:uiPriority w:val="34"/>
     <w:rsid w:val="008F38AA"/>
     <w:rPr>
@@ -8182,7 +8225,7 @@
       <w:sz w:val="20"/>
     </w:rPr>
   </w:style>
-  <w:style w:type="paragraph" w:styleId="Punktlista">
+  <w:style w:type="paragraph" w:styleId="ListBullet">
     <w:name w:val="List Bullet"/>
     <w:basedOn w:val="Normal"/>
     <w:uiPriority w:val="99"/>
@@ -8194,9 +8237,9 @@
       <w:contextualSpacing/>
     </w:pPr>
   </w:style>
-  <w:style w:type="table" w:styleId="Tabellrutnt">
+  <w:style w:type="table" w:styleId="TableGrid">
     <w:name w:val="Table Grid"/>
-    <w:basedOn w:val="Normaltabell"/>
+    <w:basedOn w:val="TableNormal"/>
     <w:uiPriority w:val="59"/>
     <w:semiHidden/>
     <w:rsid w:val="00E738E4"/>
@@ -8218,10 +8261,10 @@
       </w:tblCellMar>
     </w:tblPr>
   </w:style>
-  <w:style w:type="paragraph" w:styleId="Ballongtext">
+  <w:style w:type="paragraph" w:styleId="BalloonText">
     <w:name w:val="Balloon Text"/>
     <w:basedOn w:val="Normal"/>
-    <w:link w:val="BallongtextChar"/>
+    <w:link w:val="BalloonTextChar"/>
     <w:uiPriority w:val="99"/>
     <w:semiHidden/>
     <w:unhideWhenUsed/>
@@ -8235,10 +8278,10 @@
       <w:szCs w:val="16"/>
     </w:rPr>
   </w:style>
-  <w:style w:type="character" w:customStyle="1" w:styleId="BallongtextChar">
-    <w:name w:val="Ballongtext Char"/>
-    <w:basedOn w:val="Standardstycketeckensnitt"/>
-    <w:link w:val="Ballongtext"/>
+  <w:style w:type="character" w:customStyle="1" w:styleId="BalloonTextChar">
+    <w:name w:val="Balloon Text Char"/>
+    <w:basedOn w:val="DefaultParagraphFont"/>
+    <w:link w:val="BalloonText"/>
     <w:uiPriority w:val="99"/>
     <w:semiHidden/>
     <w:rsid w:val="00F46893"/>
@@ -8248,11 +8291,11 @@
       <w:szCs w:val="16"/>
     </w:rPr>
   </w:style>
-  <w:style w:type="paragraph" w:styleId="Underrubrik">
+  <w:style w:type="paragraph" w:styleId="Subtitle">
     <w:name w:val="Subtitle"/>
     <w:basedOn w:val="Normal"/>
     <w:next w:val="Normal"/>
-    <w:link w:val="UnderrubrikChar"/>
+    <w:link w:val="SubtitleChar"/>
     <w:uiPriority w:val="11"/>
     <w:rsid w:val="00415214"/>
     <w:pPr>
@@ -8270,10 +8313,10 @@
       <w:szCs w:val="24"/>
     </w:rPr>
   </w:style>
-  <w:style w:type="character" w:customStyle="1" w:styleId="UnderrubrikChar">
-    <w:name w:val="Underrubrik Char"/>
-    <w:basedOn w:val="Standardstycketeckensnitt"/>
-    <w:link w:val="Underrubrik"/>
+  <w:style w:type="character" w:customStyle="1" w:styleId="SubtitleChar">
+    <w:name w:val="Subtitle Char"/>
+    <w:basedOn w:val="DefaultParagraphFont"/>
+    <w:link w:val="Subtitle"/>
     <w:uiPriority w:val="11"/>
     <w:rsid w:val="00415214"/>
     <w:rPr>
@@ -8285,9 +8328,9 @@
       <w:szCs w:val="24"/>
     </w:rPr>
   </w:style>
-  <w:style w:type="character" w:styleId="Hyperlnk">
+  <w:style w:type="character" w:styleId="Hyperlink">
     <w:name w:val="Hyperlink"/>
-    <w:basedOn w:val="Standardstycketeckensnitt"/>
+    <w:basedOn w:val="DefaultParagraphFont"/>
     <w:uiPriority w:val="99"/>
     <w:rsid w:val="00F456CC"/>
     <w:rPr>
@@ -8295,10 +8338,10 @@
       <w:u w:val="single"/>
     </w:rPr>
   </w:style>
-  <w:style w:type="paragraph" w:styleId="Brdtext">
+  <w:style w:type="paragraph" w:styleId="BodyText">
     <w:name w:val="Body Text"/>
     <w:basedOn w:val="Normal"/>
-    <w:link w:val="BrdtextChar"/>
+    <w:link w:val="BodyTextChar"/>
     <w:rsid w:val="00933E2C"/>
     <w:pPr>
       <w:spacing w:before="20" w:after="100" w:line="240" w:lineRule="auto"/>
@@ -8310,10 +8353,10 @@
       <w:lang w:val="en-GB" w:eastAsia="en-GB"/>
     </w:rPr>
   </w:style>
-  <w:style w:type="character" w:customStyle="1" w:styleId="BrdtextChar">
-    <w:name w:val="Brödtext Char"/>
-    <w:basedOn w:val="Standardstycketeckensnitt"/>
-    <w:link w:val="Brdtext"/>
+  <w:style w:type="character" w:customStyle="1" w:styleId="BodyTextChar">
+    <w:name w:val="Body Text Char"/>
+    <w:basedOn w:val="DefaultParagraphFont"/>
+    <w:link w:val="BodyText"/>
     <w:rsid w:val="00933E2C"/>
     <w:rPr>
       <w:rFonts w:ascii="Times New Roman" w:eastAsia="Times New Roman" w:hAnsi="Times New Roman"/>
@@ -8324,7 +8367,7 @@
   </w:style>
   <w:style w:type="paragraph" w:customStyle="1" w:styleId="TableText">
     <w:name w:val="Table Text"/>
-    <w:basedOn w:val="Brdtext"/>
+    <w:basedOn w:val="BodyText"/>
     <w:rsid w:val="00933E2C"/>
     <w:pPr>
       <w:suppressAutoHyphens/>
@@ -8373,7 +8416,7 @@
       <w:bCs/>
     </w:rPr>
   </w:style>
-  <w:style w:type="paragraph" w:styleId="Innehll2">
+  <w:style w:type="paragraph" w:styleId="TOC2">
     <w:name w:val="toc 2"/>
     <w:basedOn w:val="Normal"/>
     <w:next w:val="Normal"/>
@@ -8386,7 +8429,7 @@
       <w:ind w:left="200"/>
     </w:pPr>
   </w:style>
-  <w:style w:type="paragraph" w:styleId="Innehll1">
+  <w:style w:type="paragraph" w:styleId="TOC1">
     <w:name w:val="toc 1"/>
     <w:basedOn w:val="Normal"/>
     <w:next w:val="Normal"/>
@@ -8697,7 +8740,7 @@
 </file>
 
 <file path=customXml/itemProps1.xml><?xml version="1.0" encoding="utf-8"?>
-<ds:datastoreItem xmlns:ds="http://schemas.openxmlformats.org/officeDocument/2006/customXml" ds:itemID="{D6B4C43F-B54E-4D64-8D4D-88C22050D910}">
+<ds:datastoreItem xmlns:ds="http://schemas.openxmlformats.org/officeDocument/2006/customXml" ds:itemID="{F42D59B8-EA47-9E4D-956F-07149EE820C0}">
   <ds:schemaRefs>
     <ds:schemaRef ds:uri="http://schemas.openxmlformats.org/officeDocument/2006/bibliography"/>
   </ds:schemaRefs>

</xml_diff>

<commit_message>
Added Inera HSA-id for Agtj
</commit_message>
<xml_diff>
--- a/ServiceInteractions/riv/clinicalprocess/logistics/logistics/trunk/docs/AB_clinicalprocess_logistics_logistics.docx
+++ b/ServiceInteractions/riv/clinicalprocess/logistics/logistics/trunk/docs/AB_clinicalprocess_logistics_logistics.docx
@@ -46,23 +46,13 @@
           <w:szCs w:val="56"/>
         </w:rPr>
       </w:pPr>
-      <w:proofErr w:type="spellStart"/>
       <w:r>
         <w:rPr>
           <w:rFonts w:ascii="Arial" w:hAnsi="Arial" w:cs="Arial"/>
           <w:sz w:val="56"/>
           <w:szCs w:val="56"/>
         </w:rPr>
-        <w:t>arkitekturella</w:t>
-      </w:r>
-      <w:proofErr w:type="spellEnd"/>
-      <w:r>
-        <w:rPr>
-          <w:rFonts w:ascii="Arial" w:hAnsi="Arial" w:cs="Arial"/>
-          <w:sz w:val="56"/>
-          <w:szCs w:val="56"/>
-        </w:rPr>
-        <w:t xml:space="preserve"> beslut</w:t>
+        <w:t>arkitekturella beslut</w:t>
       </w:r>
     </w:p>
     <w:p>
@@ -132,8 +122,6 @@
         </w:rPr>
         <w:t>0</w:t>
       </w:r>
-      <w:bookmarkStart w:id="1" w:name="_GoBack"/>
-      <w:bookmarkEnd w:id="1"/>
     </w:p>
     <w:p>
       <w:pPr>
@@ -863,47 +851,13 @@
                 <w:sz w:val="20"/>
               </w:rPr>
             </w:pPr>
-            <w:proofErr w:type="spellStart"/>
             <w:r>
               <w:rPr>
                 <w:b/>
                 <w:sz w:val="20"/>
               </w:rPr>
-              <w:t>Ändringar</w:t>
+              <w:t>Ändringar gjorda av</w:t>
             </w:r>
-            <w:proofErr w:type="spellEnd"/>
-            <w:r>
-              <w:rPr>
-                <w:b/>
-                <w:sz w:val="20"/>
-              </w:rPr>
-              <w:t xml:space="preserve"> </w:t>
-            </w:r>
-            <w:proofErr w:type="spellStart"/>
-            <w:r>
-              <w:rPr>
-                <w:b/>
-                <w:sz w:val="20"/>
-              </w:rPr>
-              <w:t>gjorda</w:t>
-            </w:r>
-            <w:proofErr w:type="spellEnd"/>
-            <w:r>
-              <w:rPr>
-                <w:b/>
-                <w:sz w:val="20"/>
-              </w:rPr>
-              <w:t xml:space="preserve"> </w:t>
-            </w:r>
-            <w:proofErr w:type="spellStart"/>
-            <w:r>
-              <w:rPr>
-                <w:b/>
-                <w:sz w:val="20"/>
-              </w:rPr>
-              <w:t>av</w:t>
-            </w:r>
-            <w:proofErr w:type="spellEnd"/>
           </w:p>
         </w:tc>
         <w:tc>
@@ -920,31 +874,13 @@
                 <w:sz w:val="20"/>
               </w:rPr>
             </w:pPr>
-            <w:proofErr w:type="spellStart"/>
             <w:r>
               <w:rPr>
                 <w:b/>
                 <w:sz w:val="20"/>
               </w:rPr>
-              <w:t>Granskad</w:t>
+              <w:t>Granskad av</w:t>
             </w:r>
-            <w:proofErr w:type="spellEnd"/>
-            <w:r>
-              <w:rPr>
-                <w:b/>
-                <w:sz w:val="20"/>
-              </w:rPr>
-              <w:t xml:space="preserve"> </w:t>
-            </w:r>
-            <w:proofErr w:type="spellStart"/>
-            <w:r>
-              <w:rPr>
-                <w:b/>
-                <w:sz w:val="20"/>
-              </w:rPr>
-              <w:t>av</w:t>
-            </w:r>
-            <w:proofErr w:type="spellEnd"/>
           </w:p>
         </w:tc>
       </w:tr>
@@ -1032,13 +968,8 @@
             <w:r>
               <w:t xml:space="preserve">, </w:t>
             </w:r>
-            <w:proofErr w:type="spellStart"/>
             <w:r>
-              <w:t>Cynergia</w:t>
-            </w:r>
-            <w:proofErr w:type="spellEnd"/>
-            <w:r>
-              <w:t xml:space="preserve"> AB</w:t>
+              <w:t>Cynergia AB</w:t>
             </w:r>
           </w:p>
         </w:tc>
@@ -1207,21 +1138,7 @@
               <w:rPr>
                 <w:lang w:val="sv-SE"/>
               </w:rPr>
-              <w:t xml:space="preserve">Rättat skrivfel och </w:t>
-            </w:r>
-            <w:proofErr w:type="spellStart"/>
-            <w:r>
-              <w:rPr>
-                <w:lang w:val="sv-SE"/>
-              </w:rPr>
-              <w:t>rc</w:t>
-            </w:r>
-            <w:proofErr w:type="spellEnd"/>
-            <w:r>
-              <w:rPr>
-                <w:lang w:val="sv-SE"/>
-              </w:rPr>
-              <w:t xml:space="preserve"> nummer</w:t>
+              <w:t>Rättat skrivfel och rc nummer</w:t>
             </w:r>
           </w:p>
         </w:tc>
@@ -1356,7 +1273,7 @@
           <w:sz w:val="36"/>
         </w:rPr>
       </w:pPr>
-      <w:bookmarkStart w:id="2" w:name="_Toc185913451"/>
+      <w:bookmarkStart w:id="1" w:name="_Toc185913451"/>
     </w:p>
     <w:p>
       <w:pPr>
@@ -1514,16 +1431,8 @@
               <w:rPr>
                 <w:lang w:val="sv-SE"/>
               </w:rPr>
-              <w:t xml:space="preserve">Tjänstekontraktsbeskrivning </w:t>
+              <w:t>Tjänstekontraktsbeskrivning clinicalprocess_logistics_logistics</w:t>
             </w:r>
-            <w:proofErr w:type="spellStart"/>
-            <w:r>
-              <w:rPr>
-                <w:lang w:val="sv-SE"/>
-              </w:rPr>
-              <w:t>clinicalprocess_logistics_logistics</w:t>
-            </w:r>
-            <w:proofErr w:type="spellEnd"/>
           </w:p>
         </w:tc>
         <w:tc>
@@ -1538,14 +1447,12 @@
                 <w:lang w:val="sv-SE"/>
               </w:rPr>
             </w:pPr>
-            <w:proofErr w:type="gramStart"/>
             <w:r>
               <w:rPr>
                 <w:lang w:val="sv-SE"/>
               </w:rPr>
               <w:t>---</w:t>
             </w:r>
-            <w:proofErr w:type="gramEnd"/>
           </w:p>
         </w:tc>
         <w:tc>
@@ -1605,33 +1512,17 @@
         <w:pStyle w:val="Heading1"/>
         <w:ind w:left="720"/>
       </w:pPr>
-      <w:bookmarkStart w:id="3" w:name="_Toc380693931"/>
+      <w:bookmarkStart w:id="2" w:name="_Toc380693931"/>
       <w:r>
         <w:lastRenderedPageBreak/>
         <w:t>Inledning</w:t>
       </w:r>
+      <w:bookmarkEnd w:id="1"/>
       <w:bookmarkEnd w:id="2"/>
-      <w:bookmarkEnd w:id="3"/>
     </w:p>
     <w:p>
       <w:r>
-        <w:t xml:space="preserve">Detta dokument beskriver de viktiga </w:t>
-      </w:r>
-      <w:proofErr w:type="spellStart"/>
-      <w:r>
-        <w:t>arkitekturella</w:t>
-      </w:r>
-      <w:proofErr w:type="spellEnd"/>
-      <w:r>
-        <w:t xml:space="preserve"> beslut (AB) som fattats under projektet. Ett </w:t>
-      </w:r>
-      <w:proofErr w:type="spellStart"/>
-      <w:r>
-        <w:t>arkitekturellt</w:t>
-      </w:r>
-      <w:proofErr w:type="spellEnd"/>
-      <w:r>
-        <w:t xml:space="preserve"> beslut kan innefatta alla aspekter av arkitekturen såsom systemstruktur, funktionalitet, standarduppfyllnad samt operationella aspekter.</w:t>
+        <w:t>Detta dokument beskriver de viktiga arkitekturella beslut (AB) som fattats under projektet. Ett arkitekturellt beslut kan innefatta alla aspekter av arkitekturen såsom systemstruktur, funktionalitet, standarduppfyllnad samt operationella aspekter.</w:t>
       </w:r>
     </w:p>
     <w:p>
@@ -1659,15 +1550,15 @@
       <w:pPr>
         <w:pStyle w:val="Heading2"/>
       </w:pPr>
-      <w:bookmarkStart w:id="4" w:name="_Toc264866304"/>
-      <w:bookmarkStart w:id="5" w:name="_Toc185913452"/>
-      <w:bookmarkStart w:id="6" w:name="_Toc380693932"/>
+      <w:bookmarkStart w:id="3" w:name="_Toc264866304"/>
+      <w:bookmarkStart w:id="4" w:name="_Toc185913452"/>
+      <w:bookmarkStart w:id="5" w:name="_Toc380693932"/>
       <w:r>
         <w:t>Syfte</w:t>
       </w:r>
+      <w:bookmarkEnd w:id="3"/>
       <w:bookmarkEnd w:id="4"/>
       <w:bookmarkEnd w:id="5"/>
-      <w:bookmarkEnd w:id="6"/>
     </w:p>
     <w:p>
       <w:pPr>
@@ -1702,21 +1593,7 @@
         <w:rPr>
           <w:lang w:val="sv-SE"/>
         </w:rPr>
-        <w:t xml:space="preserve">Etablera en enda plats där alla viktiga </w:t>
-      </w:r>
-      <w:proofErr w:type="spellStart"/>
-      <w:r>
-        <w:rPr>
-          <w:lang w:val="sv-SE"/>
-        </w:rPr>
-        <w:t>arkitekturella</w:t>
-      </w:r>
-      <w:proofErr w:type="spellEnd"/>
-      <w:r>
-        <w:rPr>
-          <w:lang w:val="sv-SE"/>
-        </w:rPr>
-        <w:t xml:space="preserve"> beslut samlas</w:t>
+        <w:t>Etablera en enda plats där alla viktiga arkitekturella beslut samlas</w:t>
       </w:r>
     </w:p>
     <w:p>
@@ -1795,11 +1672,11 @@
       <w:pPr>
         <w:pStyle w:val="Heading2"/>
       </w:pPr>
-      <w:bookmarkStart w:id="7" w:name="_Toc380693933"/>
+      <w:bookmarkStart w:id="6" w:name="_Toc380693933"/>
       <w:r>
         <w:t>Begrepp</w:t>
       </w:r>
-      <w:bookmarkEnd w:id="7"/>
+      <w:bookmarkEnd w:id="6"/>
     </w:p>
     <w:p>
       <w:pPr>
@@ -2218,39 +2095,34 @@
         <w:pStyle w:val="Heading1"/>
         <w:ind w:left="720"/>
       </w:pPr>
-      <w:bookmarkStart w:id="8" w:name="_Toc264866307"/>
-      <w:bookmarkStart w:id="9" w:name="_Toc185913455"/>
-      <w:bookmarkStart w:id="10" w:name="_Toc380693934"/>
-      <w:proofErr w:type="spellStart"/>
+      <w:bookmarkStart w:id="7" w:name="_Toc264866307"/>
+      <w:bookmarkStart w:id="8" w:name="_Toc185913455"/>
+      <w:bookmarkStart w:id="9" w:name="_Toc380693934"/>
       <w:r>
         <w:lastRenderedPageBreak/>
-        <w:t>Arkitekturella</w:t>
+        <w:t>Arkitekturella beslut</w:t>
       </w:r>
-      <w:proofErr w:type="spellEnd"/>
-      <w:r>
-        <w:t xml:space="preserve"> beslut</w:t>
-      </w:r>
+      <w:bookmarkEnd w:id="7"/>
       <w:bookmarkEnd w:id="8"/>
       <w:bookmarkEnd w:id="9"/>
-      <w:bookmarkEnd w:id="10"/>
     </w:p>
     <w:p>
       <w:pPr>
         <w:pStyle w:val="Heading2"/>
       </w:pPr>
-      <w:bookmarkStart w:id="11" w:name="_Toc185913456"/>
-      <w:bookmarkStart w:id="12" w:name="_Toc380693935"/>
+      <w:bookmarkStart w:id="10" w:name="_Toc185913456"/>
+      <w:bookmarkStart w:id="11" w:name="_Toc380693935"/>
       <w:r>
         <w:t>AB</w:t>
       </w:r>
       <w:r>
         <w:t xml:space="preserve">: </w:t>
       </w:r>
-      <w:bookmarkEnd w:id="11"/>
+      <w:bookmarkEnd w:id="10"/>
       <w:r>
         <w:t>Tydliggörande avseende tjänstekontraktsbeskrivningen</w:t>
       </w:r>
-      <w:bookmarkEnd w:id="12"/>
+      <w:bookmarkEnd w:id="11"/>
     </w:p>
     <w:p>
       <w:r>
@@ -2294,6 +2166,14 @@
       </w:r>
     </w:p>
     <w:p/>
+    <w:p>
+      <w:r>
+        <w:t>Informationsspecifikation är inte framtagen men kommer att tas fram när en beställning av sådan görs.</w:t>
+      </w:r>
+      <w:bookmarkStart w:id="12" w:name="_GoBack"/>
+      <w:bookmarkEnd w:id="12"/>
+    </w:p>
+    <w:p/>
     <w:sectPr>
       <w:headerReference w:type="default" r:id="rId9"/>
       <w:headerReference w:type="first" r:id="rId10"/>
@@ -2384,9 +2264,28 @@
         <w:color w:val="333333"/>
         <w:szCs w:val="12"/>
       </w:rPr>
-      <w:t xml:space="preserve">Center för </w:t>
+      <w:t>Center för eHälsa i samverkan</w:t>
     </w:r>
-    <w:proofErr w:type="spellStart"/>
+    <w:r>
+      <w:rPr>
+        <w:color w:val="333333"/>
+        <w:szCs w:val="12"/>
+      </w:rPr>
+      <w:t xml:space="preserve"> koordinerar landstingens och regionernas samarbete för att </w:t>
+    </w:r>
+    <w:r>
+      <w:rPr>
+        <w:szCs w:val="12"/>
+      </w:rPr>
+      <w:t>förverkliga strategin för Nationell eHälsa – tillgänglig och säker information inom vård och omsorg</w:t>
+    </w:r>
+    <w:r>
+      <w:rPr>
+        <w:color w:val="333333"/>
+        <w:szCs w:val="12"/>
+      </w:rPr>
+      <w:t xml:space="preserve">. Centret ska skapa den långsiktighet som krävs för att utveckla och införa gemensamma eHälsostöd, infrastruktur och standarder som förbättrar informationstillgänglighet, kvalitet och patientsäkerhet. </w:t>
+    </w:r>
     <w:r>
       <w:rPr>
         <w:i/>
@@ -2394,96 +2293,7 @@
         <w:color w:val="333333"/>
         <w:szCs w:val="12"/>
       </w:rPr>
-      <w:t>eHälsa</w:t>
-    </w:r>
-    <w:proofErr w:type="spellEnd"/>
-    <w:r>
-      <w:rPr>
-        <w:i/>
-        <w:iCs/>
-        <w:color w:val="333333"/>
-        <w:szCs w:val="12"/>
-      </w:rPr>
-      <w:t xml:space="preserve"> i samverkan</w:t>
-    </w:r>
-    <w:r>
-      <w:rPr>
-        <w:color w:val="333333"/>
-        <w:szCs w:val="12"/>
-      </w:rPr>
-      <w:t xml:space="preserve"> koordinerar landstingens och regionernas samarbete för att </w:t>
-    </w:r>
-    <w:r>
-      <w:rPr>
-        <w:szCs w:val="12"/>
-      </w:rPr>
-      <w:t xml:space="preserve">förverkliga strategin för Nationell </w:t>
-    </w:r>
-    <w:proofErr w:type="spellStart"/>
-    <w:r>
-      <w:rPr>
-        <w:szCs w:val="12"/>
-      </w:rPr>
-      <w:t>eHälsa</w:t>
-    </w:r>
-    <w:proofErr w:type="spellEnd"/>
-    <w:r>
-      <w:rPr>
-        <w:szCs w:val="12"/>
-      </w:rPr>
-      <w:t xml:space="preserve"> – tillgänglig och säker information inom vård och omsorg</w:t>
-    </w:r>
-    <w:r>
-      <w:rPr>
-        <w:color w:val="333333"/>
-        <w:szCs w:val="12"/>
-      </w:rPr>
-      <w:t xml:space="preserve">. Centret ska skapa den långsiktighet som krävs för att utveckla och införa gemensamma </w:t>
-    </w:r>
-    <w:proofErr w:type="spellStart"/>
-    <w:r>
-      <w:rPr>
-        <w:color w:val="333333"/>
-        <w:szCs w:val="12"/>
-      </w:rPr>
-      <w:t>eHälsostöd</w:t>
-    </w:r>
-    <w:proofErr w:type="spellEnd"/>
-    <w:r>
-      <w:rPr>
-        <w:color w:val="333333"/>
-        <w:szCs w:val="12"/>
-      </w:rPr>
-      <w:t xml:space="preserve">, infrastruktur och standarder som förbättrar informationstillgänglighet, kvalitet och patientsäkerhet. </w:t>
-    </w:r>
-    <w:r>
-      <w:rPr>
-        <w:i/>
-        <w:iCs/>
-        <w:color w:val="333333"/>
-        <w:szCs w:val="12"/>
-      </w:rPr>
-      <w:t xml:space="preserve">Center för </w:t>
-    </w:r>
-    <w:proofErr w:type="spellStart"/>
-    <w:r>
-      <w:rPr>
-        <w:i/>
-        <w:iCs/>
-        <w:color w:val="333333"/>
-        <w:szCs w:val="12"/>
-      </w:rPr>
-      <w:t>eHälsa</w:t>
-    </w:r>
-    <w:proofErr w:type="spellEnd"/>
-    <w:r>
-      <w:rPr>
-        <w:i/>
-        <w:iCs/>
-        <w:color w:val="333333"/>
-        <w:szCs w:val="12"/>
-      </w:rPr>
-      <w:t xml:space="preserve"> i samverkan</w:t>
+      <w:t>Center för eHälsa i samverkan</w:t>
     </w:r>
     <w:r>
       <w:rPr>
@@ -2852,7 +2662,7 @@
                               <w:sz w:val="16"/>
                               <w:szCs w:val="16"/>
                             </w:rPr>
-                            <w:t>2</w:t>
+                            <w:t>5</w:t>
                           </w:r>
                           <w:r>
                             <w:rPr>
@@ -2868,31 +2678,16 @@
                             </w:rPr>
                             <w:t xml:space="preserve"> (</w:t>
                           </w:r>
-                          <w:r>
-                            <w:fldChar w:fldCharType="begin"/>
-                          </w:r>
-                          <w:r>
-                            <w:instrText xml:space="preserve"> SECTIONPAGES   \* MERGEFORMAT </w:instrText>
-                          </w:r>
-                          <w:r>
-                            <w:fldChar w:fldCharType="separate"/>
-                          </w:r>
-                          <w:r>
-                            <w:rPr>
-                              <w:noProof/>
-                              <w:sz w:val="16"/>
-                              <w:szCs w:val="16"/>
-                            </w:rPr>
-                            <w:t>5</w:t>
-                          </w:r>
-                          <w:r>
-                            <w:rPr>
-                              <w:noProof/>
-                              <w:sz w:val="16"/>
-                              <w:szCs w:val="16"/>
-                            </w:rPr>
-                            <w:fldChar w:fldCharType="end"/>
-                          </w:r>
+                          <w:fldSimple w:instr=" SECTIONPAGES   \* MERGEFORMAT ">
+                            <w:r>
+                              <w:rPr>
+                                <w:noProof/>
+                                <w:sz w:val="16"/>
+                                <w:szCs w:val="16"/>
+                              </w:rPr>
+                              <w:t>5</w:t>
+                            </w:r>
+                          </w:fldSimple>
                           <w:r>
                             <w:rPr>
                               <w:sz w:val="16"/>
@@ -2958,7 +2753,7 @@
                         <w:sz w:val="16"/>
                         <w:szCs w:val="16"/>
                       </w:rPr>
-                      <w:t>2</w:t>
+                      <w:t>5</w:t>
                     </w:r>
                     <w:r>
                       <w:rPr>
@@ -2974,31 +2769,16 @@
                       </w:rPr>
                       <w:t xml:space="preserve"> (</w:t>
                     </w:r>
-                    <w:r>
-                      <w:fldChar w:fldCharType="begin"/>
-                    </w:r>
-                    <w:r>
-                      <w:instrText xml:space="preserve"> SECTIONPAGES   \* MERGEFORMAT </w:instrText>
-                    </w:r>
-                    <w:r>
-                      <w:fldChar w:fldCharType="separate"/>
-                    </w:r>
-                    <w:r>
-                      <w:rPr>
-                        <w:noProof/>
-                        <w:sz w:val="16"/>
-                        <w:szCs w:val="16"/>
-                      </w:rPr>
-                      <w:t>5</w:t>
-                    </w:r>
-                    <w:r>
-                      <w:rPr>
-                        <w:noProof/>
-                        <w:sz w:val="16"/>
-                        <w:szCs w:val="16"/>
-                      </w:rPr>
-                      <w:fldChar w:fldCharType="end"/>
-                    </w:r>
+                    <w:fldSimple w:instr=" SECTIONPAGES   \* MERGEFORMAT ">
+                      <w:r>
+                        <w:rPr>
+                          <w:noProof/>
+                          <w:sz w:val="16"/>
+                          <w:szCs w:val="16"/>
+                        </w:rPr>
+                        <w:t>5</w:t>
+                      </w:r>
+                    </w:fldSimple>
                     <w:r>
                       <w:rPr>
                         <w:sz w:val="16"/>
@@ -3164,25 +2944,7 @@
               <w:sz w:val="14"/>
               <w:szCs w:val="14"/>
             </w:rPr>
-            <w:t xml:space="preserve">Center för </w:t>
-          </w:r>
-          <w:proofErr w:type="spellStart"/>
-          <w:r>
-            <w:rPr>
-              <w:rFonts w:cs="Georgia"/>
-              <w:sz w:val="14"/>
-              <w:szCs w:val="14"/>
-            </w:rPr>
-            <w:t>eHälsa</w:t>
-          </w:r>
-          <w:proofErr w:type="spellEnd"/>
-          <w:r>
-            <w:rPr>
-              <w:rFonts w:cs="Georgia"/>
-              <w:sz w:val="14"/>
-              <w:szCs w:val="14"/>
-            </w:rPr>
-            <w:t xml:space="preserve"> i samverkan</w:t>
+            <w:t>Center för eHälsa i samverkan</w:t>
           </w:r>
         </w:p>
         <w:p>
@@ -3212,23 +2974,13 @@
               <w:szCs w:val="12"/>
             </w:rPr>
           </w:pPr>
-          <w:proofErr w:type="spellStart"/>
           <w:r>
             <w:rPr>
               <w:rFonts w:cs="Georgia"/>
               <w:sz w:val="12"/>
               <w:szCs w:val="12"/>
             </w:rPr>
-            <w:t>Vxl</w:t>
-          </w:r>
-          <w:proofErr w:type="spellEnd"/>
-          <w:r>
-            <w:rPr>
-              <w:rFonts w:cs="Georgia"/>
-              <w:sz w:val="12"/>
-              <w:szCs w:val="12"/>
-            </w:rPr>
-            <w:t>: 08-452 70 00</w:t>
+            <w:t>Vxl: 08-452 70 00</w:t>
           </w:r>
         </w:p>
         <w:p>
@@ -3240,7 +2992,6 @@
               <w:szCs w:val="12"/>
             </w:rPr>
           </w:pPr>
-          <w:proofErr w:type="gramStart"/>
           <w:r>
             <w:rPr>
               <w:rFonts w:cs="Georgia"/>
@@ -3273,16 +3024,7 @@
               <w:sz w:val="12"/>
               <w:szCs w:val="12"/>
             </w:rPr>
-            <w:t>0708</w:t>
-          </w:r>
-          <w:proofErr w:type="gramEnd"/>
-          <w:r>
-            <w:rPr>
-              <w:rFonts w:cs="Georgia"/>
-              <w:sz w:val="12"/>
-              <w:szCs w:val="12"/>
-            </w:rPr>
-            <w:t>-224186</w:t>
+            <w:t>0708-224186</w:t>
           </w:r>
         </w:p>
         <w:p>
@@ -3551,31 +3293,16 @@
                             </w:rPr>
                             <w:t xml:space="preserve"> (</w:t>
                           </w:r>
-                          <w:r>
-                            <w:fldChar w:fldCharType="begin"/>
-                          </w:r>
-                          <w:r>
-                            <w:instrText xml:space="preserve"> SECTIONPAGES   \* MERGEFORMAT </w:instrText>
-                          </w:r>
-                          <w:r>
-                            <w:fldChar w:fldCharType="separate"/>
-                          </w:r>
-                          <w:r>
-                            <w:rPr>
-                              <w:noProof/>
-                              <w:sz w:val="16"/>
-                              <w:szCs w:val="16"/>
-                            </w:rPr>
-                            <w:t>5</w:t>
-                          </w:r>
-                          <w:r>
-                            <w:rPr>
-                              <w:noProof/>
-                              <w:sz w:val="16"/>
-                              <w:szCs w:val="16"/>
-                            </w:rPr>
-                            <w:fldChar w:fldCharType="end"/>
-                          </w:r>
+                          <w:fldSimple w:instr=" SECTIONPAGES   \* MERGEFORMAT ">
+                            <w:r>
+                              <w:rPr>
+                                <w:noProof/>
+                                <w:sz w:val="16"/>
+                                <w:szCs w:val="16"/>
+                              </w:rPr>
+                              <w:t>1</w:t>
+                            </w:r>
+                          </w:fldSimple>
                           <w:r>
                             <w:rPr>
                               <w:sz w:val="16"/>
@@ -3657,31 +3384,16 @@
                       </w:rPr>
                       <w:t xml:space="preserve"> (</w:t>
                     </w:r>
-                    <w:r>
-                      <w:fldChar w:fldCharType="begin"/>
-                    </w:r>
-                    <w:r>
-                      <w:instrText xml:space="preserve"> SECTIONPAGES   \* MERGEFORMAT </w:instrText>
-                    </w:r>
-                    <w:r>
-                      <w:fldChar w:fldCharType="separate"/>
-                    </w:r>
-                    <w:r>
-                      <w:rPr>
-                        <w:noProof/>
-                        <w:sz w:val="16"/>
-                        <w:szCs w:val="16"/>
-                      </w:rPr>
-                      <w:t>5</w:t>
-                    </w:r>
-                    <w:r>
-                      <w:rPr>
-                        <w:noProof/>
-                        <w:sz w:val="16"/>
-                        <w:szCs w:val="16"/>
-                      </w:rPr>
-                      <w:fldChar w:fldCharType="end"/>
-                    </w:r>
+                    <w:fldSimple w:instr=" SECTIONPAGES   \* MERGEFORMAT ">
+                      <w:r>
+                        <w:rPr>
+                          <w:noProof/>
+                          <w:sz w:val="16"/>
+                          <w:szCs w:val="16"/>
+                        </w:rPr>
+                        <w:t>1</w:t>
+                      </w:r>
+                    </w:fldSimple>
                     <w:r>
                       <w:rPr>
                         <w:sz w:val="16"/>
@@ -8740,7 +8452,7 @@
 </file>
 
 <file path=customXml/itemProps1.xml><?xml version="1.0" encoding="utf-8"?>
-<ds:datastoreItem xmlns:ds="http://schemas.openxmlformats.org/officeDocument/2006/customXml" ds:itemID="{F42D59B8-EA47-9E4D-956F-07149EE820C0}">
+<ds:datastoreItem xmlns:ds="http://schemas.openxmlformats.org/officeDocument/2006/customXml" ds:itemID="{F1DBCAC1-F1C5-5548-8574-072D50F8CDAB}">
   <ds:schemaRefs>
     <ds:schemaRef ds:uri="http://schemas.openxmlformats.org/officeDocument/2006/bibliography"/>
   </ds:schemaRefs>

</xml_diff>